<commit_message>
[Add]: Implement Update Promotion
</commit_message>
<xml_diff>
--- a/Báo Cáo/Diagram/Usecase/Dac_ta_KhachHang.docx
+++ b/Báo Cáo/Diagram/Usecase/Dac_ta_KhachHang.docx
@@ -69,15 +69,15 @@
             <w:pPr>
               <w:pStyle w:val="TableContents"/>
               <w:rPr>
-                <w:rFonts w:ascii="Calibri" w:hAnsi="Calibri"/>
-                <w:color w:val="000000"/>
-                <w:sz w:val="26"/>
-                <w:szCs w:val="26"/>
-              </w:rPr>
-            </w:pPr>
-            <w:r>
-              <w:rPr>
-                <w:rFonts w:ascii="Calibri" w:hAnsi="Calibri"/>
+                <w:rFonts w:ascii="Times New Roman" w:hAnsi="Times New Roman" w:cs="Times New Roman"/>
+                <w:color w:val="000000"/>
+                <w:sz w:val="26"/>
+                <w:szCs w:val="26"/>
+              </w:rPr>
+            </w:pPr>
+            <w:r>
+              <w:rPr>
+                <w:rFonts w:ascii="Times New Roman" w:hAnsi="Times New Roman" w:cs="Times New Roman"/>
                 <w:noProof/>
                 <w:color w:val="000000"/>
                 <w:sz w:val="26"/>
@@ -144,17 +144,17 @@
             <w:pPr>
               <w:pStyle w:val="TableContents"/>
               <w:rPr>
-                <w:rFonts w:ascii="Calibri" w:hAnsi="Calibri"/>
-                <w:b/>
-                <w:bCs/>
-                <w:color w:val="000000"/>
-                <w:sz w:val="26"/>
-                <w:szCs w:val="26"/>
-              </w:rPr>
-            </w:pPr>
-            <w:r>
-              <w:rPr>
-                <w:rFonts w:ascii="Calibri" w:hAnsi="Calibri"/>
+                <w:rFonts w:ascii="Times New Roman" w:hAnsi="Times New Roman" w:cs="Times New Roman"/>
+                <w:b/>
+                <w:bCs/>
+                <w:color w:val="000000"/>
+                <w:sz w:val="26"/>
+                <w:szCs w:val="26"/>
+              </w:rPr>
+            </w:pPr>
+            <w:r>
+              <w:rPr>
+                <w:rFonts w:ascii="Times New Roman" w:hAnsi="Times New Roman" w:cs="Times New Roman"/>
                 <w:b/>
                 <w:bCs/>
                 <w:color w:val="000000"/>
@@ -180,7 +180,7 @@
             <w:pPr>
               <w:pStyle w:val="TableContents"/>
               <w:rPr>
-                <w:rFonts w:ascii="Calibri" w:hAnsi="Calibri"/>
+                <w:rFonts w:ascii="Times New Roman" w:hAnsi="Times New Roman" w:cs="Times New Roman"/>
                 <w:color w:val="000000"/>
                 <w:sz w:val="26"/>
                 <w:szCs w:val="26"/>
@@ -205,17 +205,17 @@
             <w:pPr>
               <w:pStyle w:val="TableContents"/>
               <w:rPr>
-                <w:rFonts w:ascii="Calibri" w:hAnsi="Calibri"/>
-                <w:b/>
-                <w:bCs/>
-                <w:color w:val="000000"/>
-                <w:sz w:val="26"/>
-                <w:szCs w:val="26"/>
-              </w:rPr>
-            </w:pPr>
-            <w:r>
-              <w:rPr>
-                <w:rFonts w:ascii="Calibri" w:hAnsi="Calibri"/>
+                <w:rFonts w:ascii="Times New Roman" w:hAnsi="Times New Roman" w:cs="Times New Roman"/>
+                <w:b/>
+                <w:bCs/>
+                <w:color w:val="000000"/>
+                <w:sz w:val="26"/>
+                <w:szCs w:val="26"/>
+              </w:rPr>
+            </w:pPr>
+            <w:r>
+              <w:rPr>
+                <w:rFonts w:ascii="Times New Roman" w:hAnsi="Times New Roman" w:cs="Times New Roman"/>
                 <w:b/>
                 <w:bCs/>
                 <w:color w:val="000000"/>
@@ -242,16 +242,16 @@
             <w:pPr>
               <w:pStyle w:val="TableContents"/>
               <w:rPr>
-                <w:rFonts w:ascii="Calibri" w:hAnsi="Calibri"/>
-                <w:color w:val="000000"/>
-                <w:sz w:val="26"/>
-                <w:szCs w:val="26"/>
-                <w:lang w:val="en-US"/>
-              </w:rPr>
-            </w:pPr>
-            <w:r>
-              <w:rPr>
-                <w:rFonts w:ascii="Calibri" w:hAnsi="Calibri"/>
+                <w:rFonts w:ascii="Times New Roman" w:hAnsi="Times New Roman" w:cs="Times New Roman"/>
+                <w:color w:val="000000"/>
+                <w:sz w:val="26"/>
+                <w:szCs w:val="26"/>
+                <w:lang w:val="en-US"/>
+              </w:rPr>
+            </w:pPr>
+            <w:r>
+              <w:rPr>
+                <w:rFonts w:ascii="Times New Roman" w:hAnsi="Times New Roman" w:cs="Times New Roman"/>
                 <w:color w:val="000000"/>
                 <w:sz w:val="26"/>
                 <w:szCs w:val="26"/>
@@ -261,7 +261,7 @@
             </w:r>
             <w:r>
               <w:rPr>
-                <w:rFonts w:ascii="Calibri" w:hAnsi="Calibri"/>
+                <w:rFonts w:ascii="Times New Roman" w:hAnsi="Times New Roman" w:cs="Times New Roman"/>
                 <w:color w:val="000000"/>
                 <w:sz w:val="26"/>
                 <w:szCs w:val="26"/>
@@ -288,17 +288,17 @@
             <w:pPr>
               <w:pStyle w:val="TableContents"/>
               <w:rPr>
-                <w:rFonts w:ascii="Calibri" w:hAnsi="Calibri"/>
-                <w:b/>
-                <w:bCs/>
-                <w:color w:val="000000"/>
-                <w:sz w:val="26"/>
-                <w:szCs w:val="26"/>
-              </w:rPr>
-            </w:pPr>
-            <w:r>
-              <w:rPr>
-                <w:rFonts w:ascii="Calibri" w:hAnsi="Calibri"/>
+                <w:rFonts w:ascii="Times New Roman" w:hAnsi="Times New Roman" w:cs="Times New Roman"/>
+                <w:b/>
+                <w:bCs/>
+                <w:color w:val="000000"/>
+                <w:sz w:val="26"/>
+                <w:szCs w:val="26"/>
+              </w:rPr>
+            </w:pPr>
+            <w:r>
+              <w:rPr>
+                <w:rFonts w:ascii="Times New Roman" w:hAnsi="Times New Roman" w:cs="Times New Roman"/>
                 <w:b/>
                 <w:bCs/>
                 <w:color w:val="000000"/>
@@ -325,16 +325,16 @@
             <w:pPr>
               <w:pStyle w:val="TableContents"/>
               <w:rPr>
-                <w:rFonts w:ascii="Calibri" w:hAnsi="Calibri"/>
-                <w:color w:val="000000"/>
-                <w:sz w:val="26"/>
-                <w:szCs w:val="26"/>
-                <w:lang w:val="en-US"/>
-              </w:rPr>
-            </w:pPr>
-            <w:r>
-              <w:rPr>
-                <w:rFonts w:ascii="Calibri" w:hAnsi="Calibri"/>
+                <w:rFonts w:ascii="Times New Roman" w:hAnsi="Times New Roman" w:cs="Times New Roman"/>
+                <w:color w:val="000000"/>
+                <w:sz w:val="26"/>
+                <w:szCs w:val="26"/>
+                <w:lang w:val="en-US"/>
+              </w:rPr>
+            </w:pPr>
+            <w:r>
+              <w:rPr>
+                <w:rFonts w:ascii="Times New Roman" w:hAnsi="Times New Roman" w:cs="Times New Roman"/>
                 <w:color w:val="000000"/>
                 <w:sz w:val="26"/>
                 <w:szCs w:val="26"/>
@@ -361,17 +361,17 @@
             <w:pPr>
               <w:pStyle w:val="TableContents"/>
               <w:rPr>
-                <w:rFonts w:ascii="Calibri" w:hAnsi="Calibri"/>
-                <w:b/>
-                <w:bCs/>
-                <w:color w:val="000000"/>
-                <w:sz w:val="26"/>
-                <w:szCs w:val="26"/>
-              </w:rPr>
-            </w:pPr>
-            <w:r>
-              <w:rPr>
-                <w:rFonts w:ascii="Calibri" w:hAnsi="Calibri"/>
+                <w:rFonts w:ascii="Times New Roman" w:hAnsi="Times New Roman" w:cs="Times New Roman"/>
+                <w:b/>
+                <w:bCs/>
+                <w:color w:val="000000"/>
+                <w:sz w:val="26"/>
+                <w:szCs w:val="26"/>
+              </w:rPr>
+            </w:pPr>
+            <w:r>
+              <w:rPr>
+                <w:rFonts w:ascii="Times New Roman" w:hAnsi="Times New Roman" w:cs="Times New Roman"/>
                 <w:b/>
                 <w:bCs/>
                 <w:color w:val="000000"/>
@@ -398,16 +398,16 @@
             <w:pPr>
               <w:pStyle w:val="TableContents"/>
               <w:rPr>
-                <w:rFonts w:ascii="Calibri" w:hAnsi="Calibri"/>
-                <w:color w:val="000000"/>
-                <w:sz w:val="26"/>
-                <w:szCs w:val="26"/>
-                <w:lang w:val="en-US"/>
-              </w:rPr>
-            </w:pPr>
-            <w:r>
-              <w:rPr>
-                <w:rFonts w:ascii="Calibri" w:hAnsi="Calibri"/>
+                <w:rFonts w:ascii="Times New Roman" w:hAnsi="Times New Roman" w:cs="Times New Roman"/>
+                <w:color w:val="000000"/>
+                <w:sz w:val="26"/>
+                <w:szCs w:val="26"/>
+                <w:lang w:val="en-US"/>
+              </w:rPr>
+            </w:pPr>
+            <w:r>
+              <w:rPr>
+                <w:rFonts w:ascii="Times New Roman" w:hAnsi="Times New Roman" w:cs="Times New Roman"/>
                 <w:color w:val="000000"/>
                 <w:sz w:val="26"/>
                 <w:szCs w:val="26"/>
@@ -434,17 +434,17 @@
             <w:pPr>
               <w:pStyle w:val="TableContents"/>
               <w:rPr>
-                <w:rFonts w:ascii="Calibri" w:hAnsi="Calibri"/>
-                <w:b/>
-                <w:bCs/>
-                <w:color w:val="000000"/>
-                <w:sz w:val="26"/>
-                <w:szCs w:val="26"/>
-              </w:rPr>
-            </w:pPr>
-            <w:r>
-              <w:rPr>
-                <w:rFonts w:ascii="Calibri" w:hAnsi="Calibri"/>
+                <w:rFonts w:ascii="Times New Roman" w:hAnsi="Times New Roman" w:cs="Times New Roman"/>
+                <w:b/>
+                <w:bCs/>
+                <w:color w:val="000000"/>
+                <w:sz w:val="26"/>
+                <w:szCs w:val="26"/>
+              </w:rPr>
+            </w:pPr>
+            <w:r>
+              <w:rPr>
+                <w:rFonts w:ascii="Times New Roman" w:hAnsi="Times New Roman" w:cs="Times New Roman"/>
                 <w:b/>
                 <w:bCs/>
                 <w:color w:val="000000"/>
@@ -467,9 +467,14 @@
             </w:tcBorders>
           </w:tcPr>
           <w:p>
-            <w:r>
-              <w:rPr>
-                <w:rFonts w:ascii="Calibri" w:hAnsi="Calibri"/>
+            <w:pPr>
+              <w:rPr>
+                <w:rFonts w:ascii="Times New Roman" w:hAnsi="Times New Roman" w:cs="Times New Roman"/>
+              </w:rPr>
+            </w:pPr>
+            <w:r>
+              <w:rPr>
+                <w:rFonts w:ascii="Times New Roman" w:hAnsi="Times New Roman" w:cs="Times New Roman"/>
                 <w:color w:val="000000"/>
                 <w:sz w:val="26"/>
                 <w:szCs w:val="26"/>
@@ -478,7 +483,7 @@
             </w:r>
             <w:r>
               <w:rPr>
-                <w:rFonts w:ascii="Calibri" w:hAnsi="Calibri"/>
+                <w:rFonts w:ascii="Times New Roman" w:hAnsi="Times New Roman" w:cs="Times New Roman"/>
                 <w:color w:val="000000"/>
                 <w:sz w:val="26"/>
                 <w:szCs w:val="26"/>
@@ -488,7 +493,7 @@
             </w:r>
             <w:r>
               <w:rPr>
-                <w:rFonts w:ascii="Calibri" w:hAnsi="Calibri"/>
+                <w:rFonts w:ascii="Times New Roman" w:hAnsi="Times New Roman" w:cs="Times New Roman"/>
                 <w:color w:val="000000"/>
                 <w:sz w:val="26"/>
                 <w:szCs w:val="26"/>
@@ -498,7 +503,7 @@
             </w:r>
             <w:r>
               <w:rPr>
-                <w:rFonts w:ascii="Calibri" w:hAnsi="Calibri"/>
+                <w:rFonts w:ascii="Times New Roman" w:hAnsi="Times New Roman" w:cs="Times New Roman"/>
                 <w:color w:val="000000"/>
                 <w:sz w:val="26"/>
                 <w:szCs w:val="26"/>
@@ -509,16 +514,16 @@
           <w:p>
             <w:pPr>
               <w:rPr>
-                <w:rFonts w:ascii="Calibri" w:hAnsi="Calibri"/>
-                <w:color w:val="000000"/>
-                <w:sz w:val="26"/>
-                <w:szCs w:val="26"/>
-                <w:lang w:val="en-US"/>
-              </w:rPr>
-            </w:pPr>
-            <w:r>
-              <w:rPr>
-                <w:rFonts w:ascii="Calibri" w:hAnsi="Calibri"/>
+                <w:rFonts w:ascii="Times New Roman" w:hAnsi="Times New Roman" w:cs="Times New Roman"/>
+                <w:color w:val="000000"/>
+                <w:sz w:val="26"/>
+                <w:szCs w:val="26"/>
+                <w:lang w:val="en-US"/>
+              </w:rPr>
+            </w:pPr>
+            <w:r>
+              <w:rPr>
+                <w:rFonts w:ascii="Times New Roman" w:hAnsi="Times New Roman" w:cs="Times New Roman"/>
                 <w:color w:val="000000"/>
                 <w:sz w:val="26"/>
                 <w:szCs w:val="26"/>
@@ -527,7 +532,7 @@
             </w:r>
             <w:r>
               <w:rPr>
-                <w:rFonts w:ascii="Calibri" w:hAnsi="Calibri"/>
+                <w:rFonts w:ascii="Times New Roman" w:hAnsi="Times New Roman" w:cs="Times New Roman"/>
                 <w:color w:val="000000"/>
                 <w:sz w:val="26"/>
                 <w:szCs w:val="26"/>
@@ -537,7 +542,7 @@
             </w:r>
             <w:r>
               <w:rPr>
-                <w:rFonts w:ascii="Calibri" w:hAnsi="Calibri"/>
+                <w:rFonts w:ascii="Times New Roman" w:hAnsi="Times New Roman" w:cs="Times New Roman"/>
                 <w:color w:val="000000"/>
                 <w:sz w:val="26"/>
                 <w:szCs w:val="26"/>
@@ -549,16 +554,16 @@
           <w:p>
             <w:pPr>
               <w:rPr>
-                <w:rFonts w:ascii="Calibri" w:hAnsi="Calibri"/>
-                <w:color w:val="000000"/>
-                <w:sz w:val="26"/>
-                <w:szCs w:val="26"/>
-                <w:lang w:val="en-US"/>
-              </w:rPr>
-            </w:pPr>
-            <w:r>
-              <w:rPr>
-                <w:rFonts w:ascii="Calibri" w:hAnsi="Calibri"/>
+                <w:rFonts w:ascii="Times New Roman" w:hAnsi="Times New Roman" w:cs="Times New Roman"/>
+                <w:color w:val="000000"/>
+                <w:sz w:val="26"/>
+                <w:szCs w:val="26"/>
+                <w:lang w:val="en-US"/>
+              </w:rPr>
+            </w:pPr>
+            <w:r>
+              <w:rPr>
+                <w:rFonts w:ascii="Times New Roman" w:hAnsi="Times New Roman" w:cs="Times New Roman"/>
                 <w:color w:val="000000"/>
                 <w:sz w:val="26"/>
                 <w:szCs w:val="26"/>
@@ -567,7 +572,7 @@
             </w:r>
             <w:r>
               <w:rPr>
-                <w:rFonts w:ascii="Calibri" w:hAnsi="Calibri"/>
+                <w:rFonts w:ascii="Times New Roman" w:hAnsi="Times New Roman" w:cs="Times New Roman"/>
                 <w:color w:val="000000"/>
                 <w:sz w:val="26"/>
                 <w:szCs w:val="26"/>
@@ -577,7 +582,7 @@
             </w:r>
             <w:r>
               <w:rPr>
-                <w:rFonts w:ascii="Calibri" w:hAnsi="Calibri"/>
+                <w:rFonts w:ascii="Times New Roman" w:hAnsi="Times New Roman" w:cs="Times New Roman"/>
                 <w:color w:val="000000"/>
                 <w:sz w:val="26"/>
                 <w:szCs w:val="26"/>
@@ -589,16 +594,16 @@
           <w:p>
             <w:pPr>
               <w:rPr>
-                <w:rFonts w:ascii="Calibri" w:hAnsi="Calibri"/>
-                <w:color w:val="000000"/>
-                <w:sz w:val="26"/>
-                <w:szCs w:val="26"/>
-                <w:lang w:val="en-US"/>
-              </w:rPr>
-            </w:pPr>
-            <w:r>
-              <w:rPr>
-                <w:rFonts w:ascii="Calibri" w:hAnsi="Calibri"/>
+                <w:rFonts w:ascii="Times New Roman" w:hAnsi="Times New Roman" w:cs="Times New Roman"/>
+                <w:color w:val="000000"/>
+                <w:sz w:val="26"/>
+                <w:szCs w:val="26"/>
+                <w:lang w:val="en-US"/>
+              </w:rPr>
+            </w:pPr>
+            <w:r>
+              <w:rPr>
+                <w:rFonts w:ascii="Times New Roman" w:hAnsi="Times New Roman" w:cs="Times New Roman"/>
                 <w:color w:val="000000"/>
                 <w:sz w:val="26"/>
                 <w:szCs w:val="26"/>
@@ -607,7 +612,7 @@
             </w:r>
             <w:r>
               <w:rPr>
-                <w:rFonts w:ascii="Calibri" w:hAnsi="Calibri"/>
+                <w:rFonts w:ascii="Times New Roman" w:hAnsi="Times New Roman" w:cs="Times New Roman"/>
                 <w:color w:val="000000"/>
                 <w:sz w:val="26"/>
                 <w:szCs w:val="26"/>
@@ -617,7 +622,7 @@
             </w:r>
             <w:r>
               <w:rPr>
-                <w:rFonts w:ascii="Calibri" w:hAnsi="Calibri"/>
+                <w:rFonts w:ascii="Times New Roman" w:hAnsi="Times New Roman" w:cs="Times New Roman"/>
                 <w:color w:val="000000"/>
                 <w:sz w:val="26"/>
                 <w:szCs w:val="26"/>
@@ -629,16 +634,16 @@
           <w:p>
             <w:pPr>
               <w:rPr>
-                <w:rFonts w:ascii="Calibri" w:hAnsi="Calibri"/>
-                <w:color w:val="000000"/>
-                <w:sz w:val="26"/>
-                <w:szCs w:val="26"/>
-                <w:lang w:val="en-US"/>
-              </w:rPr>
-            </w:pPr>
-            <w:r>
-              <w:rPr>
-                <w:rFonts w:ascii="Calibri" w:hAnsi="Calibri"/>
+                <w:rFonts w:ascii="Times New Roman" w:hAnsi="Times New Roman" w:cs="Times New Roman"/>
+                <w:color w:val="000000"/>
+                <w:sz w:val="26"/>
+                <w:szCs w:val="26"/>
+                <w:lang w:val="en-US"/>
+              </w:rPr>
+            </w:pPr>
+            <w:r>
+              <w:rPr>
+                <w:rFonts w:ascii="Times New Roman" w:hAnsi="Times New Roman" w:cs="Times New Roman"/>
                 <w:color w:val="000000"/>
                 <w:sz w:val="26"/>
                 <w:szCs w:val="26"/>
@@ -647,7 +652,7 @@
             </w:r>
             <w:r>
               <w:rPr>
-                <w:rFonts w:ascii="Calibri" w:hAnsi="Calibri"/>
+                <w:rFonts w:ascii="Times New Roman" w:hAnsi="Times New Roman" w:cs="Times New Roman"/>
                 <w:color w:val="000000"/>
                 <w:sz w:val="26"/>
                 <w:szCs w:val="26"/>
@@ -657,7 +662,7 @@
             </w:r>
             <w:r>
               <w:rPr>
-                <w:rFonts w:ascii="Calibri" w:hAnsi="Calibri"/>
+                <w:rFonts w:ascii="Times New Roman" w:hAnsi="Times New Roman" w:cs="Times New Roman"/>
                 <w:color w:val="000000"/>
                 <w:sz w:val="26"/>
                 <w:szCs w:val="26"/>
@@ -669,16 +674,16 @@
           <w:p>
             <w:pPr>
               <w:rPr>
-                <w:rFonts w:ascii="Calibri" w:hAnsi="Calibri"/>
-                <w:color w:val="000000"/>
-                <w:sz w:val="26"/>
-                <w:szCs w:val="26"/>
-                <w:lang w:val="en-US"/>
-              </w:rPr>
-            </w:pPr>
-            <w:r>
-              <w:rPr>
-                <w:rFonts w:ascii="Calibri" w:hAnsi="Calibri"/>
+                <w:rFonts w:ascii="Times New Roman" w:hAnsi="Times New Roman" w:cs="Times New Roman"/>
+                <w:color w:val="000000"/>
+                <w:sz w:val="26"/>
+                <w:szCs w:val="26"/>
+                <w:lang w:val="en-US"/>
+              </w:rPr>
+            </w:pPr>
+            <w:r>
+              <w:rPr>
+                <w:rFonts w:ascii="Times New Roman" w:hAnsi="Times New Roman" w:cs="Times New Roman"/>
                 <w:color w:val="000000"/>
                 <w:sz w:val="26"/>
                 <w:szCs w:val="26"/>
@@ -687,7 +692,7 @@
             </w:r>
             <w:r>
               <w:rPr>
-                <w:rFonts w:ascii="Calibri" w:hAnsi="Calibri"/>
+                <w:rFonts w:ascii="Times New Roman" w:hAnsi="Times New Roman" w:cs="Times New Roman"/>
                 <w:color w:val="000000"/>
                 <w:sz w:val="26"/>
                 <w:szCs w:val="26"/>
@@ -697,7 +702,7 @@
             </w:r>
             <w:r>
               <w:rPr>
-                <w:rFonts w:ascii="Calibri" w:hAnsi="Calibri"/>
+                <w:rFonts w:ascii="Times New Roman" w:hAnsi="Times New Roman" w:cs="Times New Roman"/>
                 <w:color w:val="000000"/>
                 <w:sz w:val="26"/>
                 <w:szCs w:val="26"/>
@@ -706,7 +711,13 @@
               <w:t>khách hàng</w:t>
             </w:r>
           </w:p>
-          <w:p/>
+          <w:p>
+            <w:pPr>
+              <w:rPr>
+                <w:rFonts w:ascii="Times New Roman" w:hAnsi="Times New Roman" w:cs="Times New Roman"/>
+              </w:rPr>
+            </w:pPr>
+          </w:p>
         </w:tc>
       </w:tr>
       <w:tr>
@@ -726,17 +737,17 @@
             <w:pPr>
               <w:pStyle w:val="TableContents"/>
               <w:rPr>
-                <w:rFonts w:ascii="Calibri" w:hAnsi="Calibri"/>
-                <w:b/>
-                <w:bCs/>
-                <w:color w:val="000000"/>
-                <w:sz w:val="26"/>
-                <w:szCs w:val="26"/>
-              </w:rPr>
-            </w:pPr>
-            <w:r>
-              <w:rPr>
-                <w:rFonts w:ascii="Calibri" w:hAnsi="Calibri"/>
+                <w:rFonts w:ascii="Times New Roman" w:hAnsi="Times New Roman" w:cs="Times New Roman"/>
+                <w:b/>
+                <w:bCs/>
+                <w:color w:val="000000"/>
+                <w:sz w:val="26"/>
+                <w:szCs w:val="26"/>
+              </w:rPr>
+            </w:pPr>
+            <w:r>
+              <w:rPr>
+                <w:rFonts w:ascii="Times New Roman" w:hAnsi="Times New Roman" w:cs="Times New Roman"/>
                 <w:b/>
                 <w:bCs/>
                 <w:color w:val="000000"/>
@@ -762,17 +773,17 @@
             <w:pPr>
               <w:pStyle w:val="TableContents"/>
               <w:rPr>
-                <w:rFonts w:ascii="Calibri" w:hAnsi="Calibri"/>
-                <w:b/>
-                <w:bCs/>
-                <w:color w:val="000000"/>
-                <w:sz w:val="26"/>
-                <w:szCs w:val="26"/>
-              </w:rPr>
-            </w:pPr>
-            <w:r>
-              <w:rPr>
-                <w:rFonts w:ascii="Calibri" w:hAnsi="Calibri"/>
+                <w:rFonts w:ascii="Times New Roman" w:hAnsi="Times New Roman" w:cs="Times New Roman"/>
+                <w:b/>
+                <w:bCs/>
+                <w:color w:val="000000"/>
+                <w:sz w:val="26"/>
+                <w:szCs w:val="26"/>
+              </w:rPr>
+            </w:pPr>
+            <w:r>
+              <w:rPr>
+                <w:rFonts w:ascii="Times New Roman" w:hAnsi="Times New Roman" w:cs="Times New Roman"/>
                 <w:b/>
                 <w:bCs/>
                 <w:color w:val="000000"/>
@@ -798,17 +809,17 @@
             <w:pPr>
               <w:pStyle w:val="TableContents"/>
               <w:rPr>
-                <w:rFonts w:ascii="Calibri" w:hAnsi="Calibri"/>
-                <w:b/>
-                <w:bCs/>
-                <w:color w:val="000000"/>
-                <w:sz w:val="26"/>
-                <w:szCs w:val="26"/>
-              </w:rPr>
-            </w:pPr>
-            <w:r>
-              <w:rPr>
-                <w:rFonts w:ascii="Calibri" w:hAnsi="Calibri"/>
+                <w:rFonts w:ascii="Times New Roman" w:hAnsi="Times New Roman" w:cs="Times New Roman"/>
+                <w:b/>
+                <w:bCs/>
+                <w:color w:val="000000"/>
+                <w:sz w:val="26"/>
+                <w:szCs w:val="26"/>
+              </w:rPr>
+            </w:pPr>
+            <w:r>
+              <w:rPr>
+                <w:rFonts w:ascii="Times New Roman" w:hAnsi="Times New Roman" w:cs="Times New Roman"/>
                 <w:b/>
                 <w:bCs/>
                 <w:color w:val="000000"/>
@@ -837,7 +848,7 @@
           <w:p>
             <w:pPr>
               <w:rPr>
-                <w:rFonts w:ascii="Calibri" w:hAnsi="Calibri"/>
+                <w:rFonts w:ascii="Times New Roman" w:hAnsi="Times New Roman" w:cs="Times New Roman"/>
                 <w:b/>
                 <w:bCs/>
                 <w:color w:val="000000"/>
@@ -862,16 +873,16 @@
             <w:pPr>
               <w:pStyle w:val="TableContents"/>
               <w:rPr>
-                <w:rFonts w:ascii="Calibri" w:hAnsi="Calibri"/>
-                <w:color w:val="000000"/>
-                <w:sz w:val="26"/>
-                <w:szCs w:val="26"/>
-                <w:lang w:val="en-US"/>
-              </w:rPr>
-            </w:pPr>
-            <w:r>
-              <w:rPr>
-                <w:rFonts w:ascii="Calibri" w:hAnsi="Calibri"/>
+                <w:rFonts w:ascii="Times New Roman" w:hAnsi="Times New Roman" w:cs="Times New Roman"/>
+                <w:color w:val="000000"/>
+                <w:sz w:val="26"/>
+                <w:szCs w:val="26"/>
+                <w:lang w:val="en-US"/>
+              </w:rPr>
+            </w:pPr>
+            <w:r>
+              <w:rPr>
+                <w:rFonts w:ascii="Times New Roman" w:hAnsi="Times New Roman" w:cs="Times New Roman"/>
                 <w:color w:val="000000"/>
                 <w:sz w:val="26"/>
                 <w:szCs w:val="26"/>
@@ -880,7 +891,7 @@
             </w:r>
             <w:r>
               <w:rPr>
-                <w:rFonts w:ascii="Calibri" w:hAnsi="Calibri"/>
+                <w:rFonts w:ascii="Times New Roman" w:hAnsi="Times New Roman" w:cs="Times New Roman"/>
                 <w:color w:val="000000"/>
                 <w:sz w:val="26"/>
                 <w:szCs w:val="26"/>
@@ -890,7 +901,7 @@
             </w:r>
             <w:r>
               <w:rPr>
-                <w:rFonts w:ascii="Calibri" w:hAnsi="Calibri"/>
+                <w:rFonts w:ascii="Times New Roman" w:hAnsi="Times New Roman" w:cs="Times New Roman"/>
                 <w:color w:val="000000"/>
                 <w:sz w:val="26"/>
                 <w:szCs w:val="26"/>
@@ -914,7 +925,7 @@
             <w:pPr>
               <w:pStyle w:val="TableContents"/>
               <w:rPr>
-                <w:rFonts w:ascii="Calibri" w:hAnsi="Calibri"/>
+                <w:rFonts w:ascii="Times New Roman" w:hAnsi="Times New Roman" w:cs="Times New Roman"/>
                 <w:color w:val="000000"/>
                 <w:sz w:val="26"/>
                 <w:szCs w:val="26"/>
@@ -940,7 +951,7 @@
           <w:p>
             <w:pPr>
               <w:rPr>
-                <w:rFonts w:ascii="Calibri" w:hAnsi="Calibri"/>
+                <w:rFonts w:ascii="Times New Roman" w:hAnsi="Times New Roman" w:cs="Times New Roman"/>
                 <w:b/>
                 <w:bCs/>
                 <w:color w:val="000000"/>
@@ -964,7 +975,7 @@
             <w:pPr>
               <w:pStyle w:val="TableContents"/>
               <w:rPr>
-                <w:rFonts w:ascii="Calibri" w:hAnsi="Calibri"/>
+                <w:rFonts w:ascii="Times New Roman" w:hAnsi="Times New Roman" w:cs="Times New Roman"/>
                 <w:color w:val="000000"/>
                 <w:sz w:val="26"/>
                 <w:szCs w:val="26"/>
@@ -987,16 +998,16 @@
             <w:pPr>
               <w:pStyle w:val="TableContents"/>
               <w:rPr>
-                <w:rFonts w:ascii="Calibri" w:hAnsi="Calibri"/>
-                <w:color w:val="000000"/>
-                <w:sz w:val="26"/>
-                <w:szCs w:val="26"/>
-                <w:lang w:val="en-US"/>
-              </w:rPr>
-            </w:pPr>
-            <w:r>
-              <w:rPr>
-                <w:rFonts w:ascii="Calibri" w:hAnsi="Calibri"/>
+                <w:rFonts w:ascii="Times New Roman" w:hAnsi="Times New Roman" w:cs="Times New Roman"/>
+                <w:color w:val="000000"/>
+                <w:sz w:val="26"/>
+                <w:szCs w:val="26"/>
+                <w:lang w:val="en-US"/>
+              </w:rPr>
+            </w:pPr>
+            <w:r>
+              <w:rPr>
+                <w:rFonts w:ascii="Times New Roman" w:hAnsi="Times New Roman" w:cs="Times New Roman"/>
                 <w:color w:val="000000"/>
                 <w:sz w:val="26"/>
                 <w:szCs w:val="26"/>
@@ -1005,7 +1016,7 @@
             </w:r>
             <w:r>
               <w:rPr>
-                <w:rFonts w:ascii="Calibri" w:hAnsi="Calibri"/>
+                <w:rFonts w:ascii="Times New Roman" w:hAnsi="Times New Roman" w:cs="Times New Roman"/>
                 <w:color w:val="000000"/>
                 <w:sz w:val="26"/>
                 <w:szCs w:val="26"/>
@@ -1015,7 +1026,7 @@
             </w:r>
             <w:r>
               <w:rPr>
-                <w:rFonts w:ascii="Calibri" w:hAnsi="Calibri"/>
+                <w:rFonts w:ascii="Times New Roman" w:hAnsi="Times New Roman" w:cs="Times New Roman"/>
                 <w:color w:val="000000"/>
                 <w:sz w:val="26"/>
                 <w:szCs w:val="26"/>
@@ -1024,7 +1035,7 @@
             </w:r>
             <w:r>
               <w:rPr>
-                <w:rFonts w:ascii="Calibri" w:hAnsi="Calibri"/>
+                <w:rFonts w:ascii="Times New Roman" w:hAnsi="Times New Roman" w:cs="Times New Roman"/>
                 <w:color w:val="000000"/>
                 <w:sz w:val="26"/>
                 <w:szCs w:val="26"/>
@@ -1052,7 +1063,7 @@
           <w:p>
             <w:pPr>
               <w:rPr>
-                <w:rFonts w:ascii="Calibri" w:hAnsi="Calibri"/>
+                <w:rFonts w:ascii="Times New Roman" w:hAnsi="Times New Roman" w:cs="Times New Roman"/>
                 <w:b/>
                 <w:bCs/>
                 <w:color w:val="000000"/>
@@ -1077,15 +1088,15 @@
             <w:pPr>
               <w:pStyle w:val="TableContents"/>
               <w:rPr>
-                <w:rFonts w:ascii="Calibri" w:hAnsi="Calibri"/>
-                <w:color w:val="000000"/>
-                <w:sz w:val="26"/>
-                <w:szCs w:val="26"/>
-              </w:rPr>
-            </w:pPr>
-            <w:r>
-              <w:rPr>
-                <w:rFonts w:ascii="Calibri" w:hAnsi="Calibri"/>
+                <w:rFonts w:ascii="Times New Roman" w:hAnsi="Times New Roman" w:cs="Times New Roman"/>
+                <w:color w:val="000000"/>
+                <w:sz w:val="26"/>
+                <w:szCs w:val="26"/>
+              </w:rPr>
+            </w:pPr>
+            <w:r>
+              <w:rPr>
+                <w:rFonts w:ascii="Times New Roman" w:hAnsi="Times New Roman" w:cs="Times New Roman"/>
                 <w:color w:val="000000"/>
                 <w:sz w:val="26"/>
                 <w:szCs w:val="26"/>
@@ -1094,7 +1105,7 @@
             </w:r>
             <w:r>
               <w:rPr>
-                <w:rFonts w:ascii="Calibri" w:hAnsi="Calibri"/>
+                <w:rFonts w:ascii="Times New Roman" w:hAnsi="Times New Roman" w:cs="Times New Roman"/>
                 <w:color w:val="000000"/>
                 <w:sz w:val="26"/>
                 <w:szCs w:val="26"/>
@@ -1104,7 +1115,7 @@
             </w:r>
             <w:r>
               <w:rPr>
-                <w:rFonts w:ascii="Calibri" w:hAnsi="Calibri"/>
+                <w:rFonts w:ascii="Times New Roman" w:hAnsi="Times New Roman" w:cs="Times New Roman"/>
                 <w:color w:val="000000"/>
                 <w:sz w:val="26"/>
                 <w:szCs w:val="26"/>
@@ -1113,7 +1124,7 @@
             </w:r>
             <w:r>
               <w:rPr>
-                <w:rFonts w:ascii="Calibri" w:hAnsi="Calibri"/>
+                <w:rFonts w:ascii="Times New Roman" w:hAnsi="Times New Roman" w:cs="Times New Roman"/>
                 <w:color w:val="000000"/>
                 <w:sz w:val="26"/>
                 <w:szCs w:val="26"/>
@@ -1123,7 +1134,7 @@
             </w:r>
             <w:r>
               <w:rPr>
-                <w:rFonts w:ascii="Calibri" w:hAnsi="Calibri"/>
+                <w:rFonts w:ascii="Times New Roman" w:hAnsi="Times New Roman" w:cs="Times New Roman"/>
                 <w:color w:val="000000"/>
                 <w:sz w:val="26"/>
                 <w:szCs w:val="26"/>
@@ -1133,7 +1144,7 @@
             </w:r>
             <w:r>
               <w:rPr>
-                <w:rFonts w:ascii="Calibri" w:hAnsi="Calibri"/>
+                <w:rFonts w:ascii="Times New Roman" w:hAnsi="Times New Roman" w:cs="Times New Roman"/>
                 <w:color w:val="000000"/>
                 <w:sz w:val="26"/>
                 <w:szCs w:val="26"/>
@@ -1143,7 +1154,7 @@
             </w:r>
             <w:r>
               <w:rPr>
-                <w:rFonts w:ascii="Calibri" w:hAnsi="Calibri"/>
+                <w:rFonts w:ascii="Times New Roman" w:hAnsi="Times New Roman" w:cs="Times New Roman"/>
                 <w:b/>
                 <w:bCs/>
                 <w:color w:val="000000"/>
@@ -1155,7 +1166,7 @@
             </w:r>
             <w:r>
               <w:rPr>
-                <w:rFonts w:ascii="Calibri" w:hAnsi="Calibri"/>
+                <w:rFonts w:ascii="Times New Roman" w:hAnsi="Times New Roman" w:cs="Times New Roman"/>
                 <w:color w:val="000000"/>
                 <w:sz w:val="26"/>
                 <w:szCs w:val="26"/>
@@ -1178,7 +1189,7 @@
             <w:pPr>
               <w:pStyle w:val="TableContents"/>
               <w:rPr>
-                <w:rFonts w:ascii="Calibri" w:hAnsi="Calibri"/>
+                <w:rFonts w:ascii="Times New Roman" w:hAnsi="Times New Roman" w:cs="Times New Roman"/>
                 <w:color w:val="000000"/>
                 <w:sz w:val="26"/>
                 <w:szCs w:val="26"/>
@@ -1204,7 +1215,7 @@
           <w:p>
             <w:pPr>
               <w:rPr>
-                <w:rFonts w:ascii="Calibri" w:hAnsi="Calibri"/>
+                <w:rFonts w:ascii="Times New Roman" w:hAnsi="Times New Roman" w:cs="Times New Roman"/>
                 <w:b/>
                 <w:bCs/>
                 <w:color w:val="000000"/>
@@ -1228,7 +1239,7 @@
             <w:pPr>
               <w:pStyle w:val="TableContents"/>
               <w:rPr>
-                <w:rFonts w:ascii="Calibri" w:hAnsi="Calibri"/>
+                <w:rFonts w:ascii="Times New Roman" w:hAnsi="Times New Roman" w:cs="Times New Roman"/>
                 <w:color w:val="000000"/>
                 <w:sz w:val="26"/>
                 <w:szCs w:val="26"/>
@@ -1251,15 +1262,15 @@
             <w:pPr>
               <w:pStyle w:val="TableContents"/>
               <w:rPr>
-                <w:rFonts w:ascii="Calibri" w:hAnsi="Calibri"/>
-                <w:color w:val="000000"/>
-                <w:sz w:val="26"/>
-                <w:szCs w:val="26"/>
-              </w:rPr>
-            </w:pPr>
-            <w:r>
-              <w:rPr>
-                <w:rFonts w:ascii="Calibri" w:hAnsi="Calibri"/>
+                <w:rFonts w:ascii="Times New Roman" w:hAnsi="Times New Roman" w:cs="Times New Roman"/>
+                <w:color w:val="000000"/>
+                <w:sz w:val="26"/>
+                <w:szCs w:val="26"/>
+              </w:rPr>
+            </w:pPr>
+            <w:r>
+              <w:rPr>
+                <w:rFonts w:ascii="Times New Roman" w:hAnsi="Times New Roman" w:cs="Times New Roman"/>
                 <w:color w:val="000000"/>
                 <w:sz w:val="26"/>
                 <w:szCs w:val="26"/>
@@ -1268,7 +1279,7 @@
             </w:r>
             <w:r>
               <w:rPr>
-                <w:rFonts w:ascii="Calibri" w:hAnsi="Calibri"/>
+                <w:rFonts w:ascii="Times New Roman" w:hAnsi="Times New Roman" w:cs="Times New Roman"/>
                 <w:color w:val="000000"/>
                 <w:sz w:val="26"/>
                 <w:szCs w:val="26"/>
@@ -1278,7 +1289,7 @@
             </w:r>
             <w:r>
               <w:rPr>
-                <w:rFonts w:ascii="Calibri" w:hAnsi="Calibri"/>
+                <w:rFonts w:ascii="Times New Roman" w:hAnsi="Times New Roman" w:cs="Times New Roman"/>
                 <w:color w:val="000000"/>
                 <w:sz w:val="26"/>
                 <w:szCs w:val="26"/>
@@ -1306,7 +1317,7 @@
           <w:p>
             <w:pPr>
               <w:rPr>
-                <w:rFonts w:ascii="Calibri" w:hAnsi="Calibri"/>
+                <w:rFonts w:ascii="Times New Roman" w:hAnsi="Times New Roman" w:cs="Times New Roman"/>
                 <w:b/>
                 <w:bCs/>
                 <w:color w:val="000000"/>
@@ -1331,15 +1342,15 @@
             <w:pPr>
               <w:pStyle w:val="TableContents"/>
               <w:rPr>
-                <w:rFonts w:ascii="Calibri" w:hAnsi="Calibri"/>
-                <w:color w:val="000000"/>
-                <w:sz w:val="26"/>
-                <w:szCs w:val="26"/>
-              </w:rPr>
-            </w:pPr>
-            <w:r>
-              <w:rPr>
-                <w:rFonts w:ascii="Calibri" w:hAnsi="Calibri"/>
+                <w:rFonts w:ascii="Times New Roman" w:hAnsi="Times New Roman" w:cs="Times New Roman"/>
+                <w:color w:val="000000"/>
+                <w:sz w:val="26"/>
+                <w:szCs w:val="26"/>
+              </w:rPr>
+            </w:pPr>
+            <w:r>
+              <w:rPr>
+                <w:rFonts w:ascii="Times New Roman" w:hAnsi="Times New Roman" w:cs="Times New Roman"/>
                 <w:color w:val="000000"/>
                 <w:sz w:val="26"/>
                 <w:szCs w:val="26"/>
@@ -1348,7 +1359,7 @@
             </w:r>
             <w:r>
               <w:rPr>
-                <w:rFonts w:ascii="Calibri" w:hAnsi="Calibri"/>
+                <w:rFonts w:ascii="Times New Roman" w:hAnsi="Times New Roman" w:cs="Times New Roman"/>
                 <w:color w:val="000000"/>
                 <w:sz w:val="26"/>
                 <w:szCs w:val="26"/>
@@ -1358,7 +1369,7 @@
             </w:r>
             <w:r>
               <w:rPr>
-                <w:rFonts w:ascii="Calibri" w:hAnsi="Calibri"/>
+                <w:rFonts w:ascii="Times New Roman" w:hAnsi="Times New Roman" w:cs="Times New Roman"/>
                 <w:color w:val="000000"/>
                 <w:sz w:val="26"/>
                 <w:szCs w:val="26"/>
@@ -1368,7 +1379,7 @@
             </w:r>
             <w:r>
               <w:rPr>
-                <w:rFonts w:ascii="Calibri" w:hAnsi="Calibri"/>
+                <w:rFonts w:ascii="Times New Roman" w:hAnsi="Times New Roman" w:cs="Times New Roman"/>
                 <w:color w:val="000000"/>
                 <w:sz w:val="26"/>
                 <w:szCs w:val="26"/>
@@ -1378,7 +1389,7 @@
             </w:r>
             <w:r>
               <w:rPr>
-                <w:rFonts w:ascii="Calibri" w:hAnsi="Calibri"/>
+                <w:rFonts w:ascii="Times New Roman" w:hAnsi="Times New Roman" w:cs="Times New Roman"/>
                 <w:color w:val="000000"/>
                 <w:sz w:val="26"/>
                 <w:szCs w:val="26"/>
@@ -1387,7 +1398,7 @@
             </w:r>
             <w:r>
               <w:rPr>
-                <w:rFonts w:ascii="Calibri" w:hAnsi="Calibri"/>
+                <w:rFonts w:ascii="Times New Roman" w:hAnsi="Times New Roman" w:cs="Times New Roman"/>
                 <w:color w:val="000000"/>
                 <w:sz w:val="26"/>
                 <w:szCs w:val="26"/>
@@ -1397,7 +1408,7 @@
             </w:r>
             <w:r>
               <w:rPr>
-                <w:rFonts w:ascii="Calibri" w:hAnsi="Calibri"/>
+                <w:rFonts w:ascii="Times New Roman" w:hAnsi="Times New Roman" w:cs="Times New Roman"/>
                 <w:color w:val="000000"/>
                 <w:sz w:val="26"/>
                 <w:szCs w:val="26"/>
@@ -1406,7 +1417,7 @@
             </w:r>
             <w:r>
               <w:rPr>
-                <w:rFonts w:ascii="Calibri" w:hAnsi="Calibri"/>
+                <w:rFonts w:ascii="Times New Roman" w:hAnsi="Times New Roman" w:cs="Times New Roman"/>
                 <w:b/>
                 <w:bCs/>
                 <w:color w:val="000000"/>
@@ -1417,7 +1428,7 @@
             </w:r>
             <w:r>
               <w:rPr>
-                <w:rFonts w:ascii="Calibri" w:hAnsi="Calibri"/>
+                <w:rFonts w:ascii="Times New Roman" w:hAnsi="Times New Roman" w:cs="Times New Roman"/>
                 <w:b/>
                 <w:bCs/>
                 <w:color w:val="000000"/>
@@ -1429,7 +1440,7 @@
             </w:r>
             <w:r>
               <w:rPr>
-                <w:rFonts w:ascii="Calibri" w:hAnsi="Calibri"/>
+                <w:rFonts w:ascii="Times New Roman" w:hAnsi="Times New Roman" w:cs="Times New Roman"/>
                 <w:color w:val="000000"/>
                 <w:sz w:val="26"/>
                 <w:szCs w:val="26"/>
@@ -1452,7 +1463,7 @@
             <w:pPr>
               <w:pStyle w:val="TableContents"/>
               <w:rPr>
-                <w:rFonts w:ascii="Calibri" w:hAnsi="Calibri"/>
+                <w:rFonts w:ascii="Times New Roman" w:hAnsi="Times New Roman" w:cs="Times New Roman"/>
                 <w:color w:val="000000"/>
                 <w:sz w:val="26"/>
                 <w:szCs w:val="26"/>
@@ -1478,7 +1489,7 @@
           <w:p>
             <w:pPr>
               <w:rPr>
-                <w:rFonts w:ascii="Calibri" w:hAnsi="Calibri"/>
+                <w:rFonts w:ascii="Times New Roman" w:hAnsi="Times New Roman" w:cs="Times New Roman"/>
                 <w:b/>
                 <w:bCs/>
                 <w:color w:val="000000"/>
@@ -1502,7 +1513,7 @@
             <w:pPr>
               <w:pStyle w:val="TableContents"/>
               <w:rPr>
-                <w:rFonts w:ascii="Calibri" w:hAnsi="Calibri"/>
+                <w:rFonts w:ascii="Times New Roman" w:hAnsi="Times New Roman" w:cs="Times New Roman"/>
                 <w:color w:val="000000"/>
                 <w:sz w:val="26"/>
                 <w:szCs w:val="26"/>
@@ -1525,15 +1536,15 @@
             <w:pPr>
               <w:pStyle w:val="TableContents"/>
               <w:rPr>
-                <w:rFonts w:ascii="Calibri" w:hAnsi="Calibri"/>
-                <w:color w:val="000000"/>
-                <w:sz w:val="26"/>
-                <w:szCs w:val="26"/>
-              </w:rPr>
-            </w:pPr>
-            <w:r>
-              <w:rPr>
-                <w:rFonts w:ascii="Calibri" w:hAnsi="Calibri"/>
+                <w:rFonts w:ascii="Times New Roman" w:hAnsi="Times New Roman" w:cs="Times New Roman"/>
+                <w:color w:val="000000"/>
+                <w:sz w:val="26"/>
+                <w:szCs w:val="26"/>
+              </w:rPr>
+            </w:pPr>
+            <w:r>
+              <w:rPr>
+                <w:rFonts w:ascii="Times New Roman" w:hAnsi="Times New Roman" w:cs="Times New Roman"/>
                 <w:color w:val="000000"/>
                 <w:sz w:val="26"/>
                 <w:szCs w:val="26"/>
@@ -1542,7 +1553,7 @@
             </w:r>
             <w:r>
               <w:rPr>
-                <w:rFonts w:ascii="Calibri" w:hAnsi="Calibri"/>
+                <w:rFonts w:ascii="Times New Roman" w:hAnsi="Times New Roman" w:cs="Times New Roman"/>
                 <w:color w:val="000000"/>
                 <w:sz w:val="26"/>
                 <w:szCs w:val="26"/>
@@ -1552,7 +1563,7 @@
             </w:r>
             <w:r>
               <w:rPr>
-                <w:rFonts w:ascii="Calibri" w:hAnsi="Calibri"/>
+                <w:rFonts w:ascii="Times New Roman" w:hAnsi="Times New Roman" w:cs="Times New Roman"/>
                 <w:color w:val="000000"/>
                 <w:sz w:val="26"/>
                 <w:szCs w:val="26"/>
@@ -1562,7 +1573,7 @@
             </w:r>
             <w:r>
               <w:rPr>
-                <w:rFonts w:ascii="Calibri" w:hAnsi="Calibri"/>
+                <w:rFonts w:ascii="Times New Roman" w:hAnsi="Times New Roman" w:cs="Times New Roman"/>
                 <w:color w:val="000000"/>
                 <w:sz w:val="26"/>
                 <w:szCs w:val="26"/>
@@ -1571,7 +1582,7 @@
             </w:r>
             <w:r>
               <w:rPr>
-                <w:rFonts w:ascii="Calibri" w:hAnsi="Calibri"/>
+                <w:rFonts w:ascii="Times New Roman" w:hAnsi="Times New Roman" w:cs="Times New Roman"/>
                 <w:color w:val="000000"/>
                 <w:sz w:val="26"/>
                 <w:szCs w:val="26"/>
@@ -1599,7 +1610,7 @@
           <w:p>
             <w:pPr>
               <w:rPr>
-                <w:rFonts w:ascii="Calibri" w:hAnsi="Calibri"/>
+                <w:rFonts w:ascii="Times New Roman" w:hAnsi="Times New Roman" w:cs="Times New Roman"/>
                 <w:b/>
                 <w:bCs/>
                 <w:color w:val="000000"/>
@@ -1624,16 +1635,16 @@
             <w:pPr>
               <w:pStyle w:val="TableContents"/>
               <w:rPr>
-                <w:rFonts w:ascii="Calibri" w:hAnsi="Calibri"/>
-                <w:color w:val="000000"/>
-                <w:sz w:val="26"/>
-                <w:szCs w:val="26"/>
-                <w:lang w:val="en-US"/>
-              </w:rPr>
-            </w:pPr>
-            <w:r>
-              <w:rPr>
-                <w:rFonts w:ascii="Calibri" w:hAnsi="Calibri"/>
+                <w:rFonts w:ascii="Times New Roman" w:hAnsi="Times New Roman" w:cs="Times New Roman"/>
+                <w:color w:val="000000"/>
+                <w:sz w:val="26"/>
+                <w:szCs w:val="26"/>
+                <w:lang w:val="en-US"/>
+              </w:rPr>
+            </w:pPr>
+            <w:r>
+              <w:rPr>
+                <w:rFonts w:ascii="Times New Roman" w:hAnsi="Times New Roman" w:cs="Times New Roman"/>
                 <w:color w:val="000000"/>
                 <w:sz w:val="26"/>
                 <w:szCs w:val="26"/>
@@ -1643,7 +1654,7 @@
             </w:r>
             <w:r>
               <w:rPr>
-                <w:rFonts w:ascii="Calibri" w:hAnsi="Calibri"/>
+                <w:rFonts w:ascii="Times New Roman" w:hAnsi="Times New Roman" w:cs="Times New Roman"/>
                 <w:color w:val="000000"/>
                 <w:sz w:val="26"/>
                 <w:szCs w:val="26"/>
@@ -1652,7 +1663,7 @@
             </w:r>
             <w:r>
               <w:rPr>
-                <w:rFonts w:ascii="Calibri" w:hAnsi="Calibri"/>
+                <w:rFonts w:ascii="Times New Roman" w:hAnsi="Times New Roman" w:cs="Times New Roman"/>
                 <w:color w:val="000000"/>
                 <w:sz w:val="26"/>
                 <w:szCs w:val="26"/>
@@ -1662,7 +1673,7 @@
             </w:r>
             <w:r>
               <w:rPr>
-                <w:rFonts w:ascii="Calibri" w:hAnsi="Calibri"/>
+                <w:rFonts w:ascii="Times New Roman" w:hAnsi="Times New Roman" w:cs="Times New Roman"/>
                 <w:color w:val="000000"/>
                 <w:sz w:val="26"/>
                 <w:szCs w:val="26"/>
@@ -1672,7 +1683,7 @@
             </w:r>
             <w:r>
               <w:rPr>
-                <w:rFonts w:ascii="Calibri" w:hAnsi="Calibri"/>
+                <w:rFonts w:ascii="Times New Roman" w:hAnsi="Times New Roman" w:cs="Times New Roman"/>
                 <w:color w:val="000000"/>
                 <w:sz w:val="26"/>
                 <w:szCs w:val="26"/>
@@ -1682,7 +1693,7 @@
             </w:r>
             <w:r>
               <w:rPr>
-                <w:rFonts w:ascii="Calibri" w:hAnsi="Calibri"/>
+                <w:rFonts w:ascii="Times New Roman" w:hAnsi="Times New Roman" w:cs="Times New Roman"/>
                 <w:color w:val="000000"/>
                 <w:sz w:val="26"/>
                 <w:szCs w:val="26"/>
@@ -1692,7 +1703,7 @@
             </w:r>
             <w:r>
               <w:rPr>
-                <w:rFonts w:ascii="Calibri" w:hAnsi="Calibri"/>
+                <w:rFonts w:ascii="Times New Roman" w:hAnsi="Times New Roman" w:cs="Times New Roman"/>
                 <w:color w:val="000000"/>
                 <w:sz w:val="26"/>
                 <w:szCs w:val="26"/>
@@ -1701,7 +1712,7 @@
             </w:r>
             <w:r>
               <w:rPr>
-                <w:rFonts w:ascii="Calibri" w:hAnsi="Calibri"/>
+                <w:rFonts w:ascii="Times New Roman" w:hAnsi="Times New Roman" w:cs="Times New Roman"/>
                 <w:color w:val="000000"/>
                 <w:sz w:val="26"/>
                 <w:szCs w:val="26"/>
@@ -1711,7 +1722,7 @@
             </w:r>
             <w:r>
               <w:rPr>
-                <w:rFonts w:ascii="Calibri" w:hAnsi="Calibri"/>
+                <w:rFonts w:ascii="Times New Roman" w:hAnsi="Times New Roman" w:cs="Times New Roman"/>
                 <w:color w:val="000000"/>
                 <w:sz w:val="26"/>
                 <w:szCs w:val="26"/>
@@ -1720,7 +1731,7 @@
             </w:r>
             <w:r>
               <w:rPr>
-                <w:rFonts w:ascii="Calibri" w:hAnsi="Calibri"/>
+                <w:rFonts w:ascii="Times New Roman" w:hAnsi="Times New Roman" w:cs="Times New Roman"/>
                 <w:b/>
                 <w:bCs/>
                 <w:color w:val="000000"/>
@@ -1731,7 +1742,7 @@
             </w:r>
             <w:r>
               <w:rPr>
-                <w:rFonts w:ascii="Calibri" w:hAnsi="Calibri"/>
+                <w:rFonts w:ascii="Times New Roman" w:hAnsi="Times New Roman" w:cs="Times New Roman"/>
                 <w:color w:val="000000"/>
                 <w:sz w:val="26"/>
                 <w:szCs w:val="26"/>
@@ -1754,7 +1765,7 @@
             <w:pPr>
               <w:pStyle w:val="TableContents"/>
               <w:rPr>
-                <w:rFonts w:ascii="Calibri" w:hAnsi="Calibri"/>
+                <w:rFonts w:ascii="Times New Roman" w:hAnsi="Times New Roman" w:cs="Times New Roman"/>
                 <w:color w:val="000000"/>
                 <w:sz w:val="26"/>
                 <w:szCs w:val="26"/>
@@ -1783,7 +1794,7 @@
           <w:p>
             <w:pPr>
               <w:rPr>
-                <w:rFonts w:ascii="Calibri" w:hAnsi="Calibri"/>
+                <w:rFonts w:ascii="Times New Roman" w:hAnsi="Times New Roman" w:cs="Times New Roman"/>
                 <w:b/>
                 <w:bCs/>
                 <w:color w:val="000000"/>
@@ -1808,16 +1819,16 @@
             <w:pPr>
               <w:pStyle w:val="TableContents"/>
               <w:rPr>
-                <w:rFonts w:ascii="Calibri" w:hAnsi="Calibri"/>
-                <w:color w:val="000000"/>
-                <w:sz w:val="26"/>
-                <w:szCs w:val="26"/>
-                <w:lang w:val="en-US"/>
-              </w:rPr>
-            </w:pPr>
-            <w:r>
-              <w:rPr>
-                <w:rFonts w:ascii="Calibri" w:hAnsi="Calibri"/>
+                <w:rFonts w:ascii="Times New Roman" w:hAnsi="Times New Roman" w:cs="Times New Roman"/>
+                <w:color w:val="000000"/>
+                <w:sz w:val="26"/>
+                <w:szCs w:val="26"/>
+                <w:lang w:val="en-US"/>
+              </w:rPr>
+            </w:pPr>
+            <w:r>
+              <w:rPr>
+                <w:rFonts w:ascii="Times New Roman" w:hAnsi="Times New Roman" w:cs="Times New Roman"/>
                 <w:color w:val="000000"/>
                 <w:sz w:val="26"/>
                 <w:szCs w:val="26"/>
@@ -1827,7 +1838,7 @@
             </w:r>
             <w:r>
               <w:rPr>
-                <w:rFonts w:ascii="Calibri" w:hAnsi="Calibri"/>
+                <w:rFonts w:ascii="Times New Roman" w:hAnsi="Times New Roman" w:cs="Times New Roman"/>
                 <w:color w:val="000000"/>
                 <w:sz w:val="26"/>
                 <w:szCs w:val="26"/>
@@ -1837,7 +1848,7 @@
             </w:r>
             <w:r>
               <w:rPr>
-                <w:rFonts w:ascii="Calibri" w:hAnsi="Calibri"/>
+                <w:rFonts w:ascii="Times New Roman" w:hAnsi="Times New Roman" w:cs="Times New Roman"/>
                 <w:color w:val="000000"/>
                 <w:sz w:val="26"/>
                 <w:szCs w:val="26"/>
@@ -1847,7 +1858,7 @@
             </w:r>
             <w:r>
               <w:rPr>
-                <w:rFonts w:ascii="Calibri" w:hAnsi="Calibri"/>
+                <w:rFonts w:ascii="Times New Roman" w:hAnsi="Times New Roman" w:cs="Times New Roman"/>
                 <w:b/>
                 <w:bCs/>
                 <w:color w:val="000000"/>
@@ -1873,7 +1884,7 @@
             <w:pPr>
               <w:pStyle w:val="TableContents"/>
               <w:rPr>
-                <w:rFonts w:ascii="Calibri" w:hAnsi="Calibri"/>
+                <w:rFonts w:ascii="Times New Roman" w:hAnsi="Times New Roman" w:cs="Times New Roman"/>
                 <w:color w:val="000000"/>
                 <w:sz w:val="26"/>
                 <w:szCs w:val="26"/>
@@ -1902,7 +1913,7 @@
           <w:p>
             <w:pPr>
               <w:rPr>
-                <w:rFonts w:ascii="Calibri" w:hAnsi="Calibri"/>
+                <w:rFonts w:ascii="Times New Roman" w:hAnsi="Times New Roman" w:cs="Times New Roman"/>
                 <w:b/>
                 <w:bCs/>
                 <w:color w:val="000000"/>
@@ -1927,16 +1938,16 @@
             <w:pPr>
               <w:pStyle w:val="TableContents"/>
               <w:rPr>
-                <w:rFonts w:ascii="Calibri" w:hAnsi="Calibri"/>
-                <w:color w:val="000000"/>
-                <w:sz w:val="26"/>
-                <w:szCs w:val="26"/>
-                <w:lang w:val="en-US"/>
-              </w:rPr>
-            </w:pPr>
-            <w:r>
-              <w:rPr>
-                <w:rFonts w:ascii="Calibri" w:hAnsi="Calibri"/>
+                <w:rFonts w:ascii="Times New Roman" w:hAnsi="Times New Roman" w:cs="Times New Roman"/>
+                <w:color w:val="000000"/>
+                <w:sz w:val="26"/>
+                <w:szCs w:val="26"/>
+                <w:lang w:val="en-US"/>
+              </w:rPr>
+            </w:pPr>
+            <w:r>
+              <w:rPr>
+                <w:rFonts w:ascii="Times New Roman" w:hAnsi="Times New Roman" w:cs="Times New Roman"/>
                 <w:color w:val="000000"/>
                 <w:sz w:val="26"/>
                 <w:szCs w:val="26"/>
@@ -1946,7 +1957,7 @@
             </w:r>
             <w:r>
               <w:rPr>
-                <w:rFonts w:ascii="Calibri" w:hAnsi="Calibri"/>
+                <w:rFonts w:ascii="Times New Roman" w:hAnsi="Times New Roman" w:cs="Times New Roman"/>
                 <w:b/>
                 <w:bCs/>
                 <w:color w:val="000000"/>
@@ -1972,7 +1983,7 @@
             <w:pPr>
               <w:pStyle w:val="TableContents"/>
               <w:rPr>
-                <w:rFonts w:ascii="Calibri" w:hAnsi="Calibri"/>
+                <w:rFonts w:ascii="Times New Roman" w:hAnsi="Times New Roman" w:cs="Times New Roman"/>
                 <w:color w:val="000000"/>
                 <w:sz w:val="26"/>
                 <w:szCs w:val="26"/>
@@ -2001,7 +2012,7 @@
           <w:p>
             <w:pPr>
               <w:rPr>
-                <w:rFonts w:ascii="Calibri" w:hAnsi="Calibri"/>
+                <w:rFonts w:ascii="Times New Roman" w:hAnsi="Times New Roman" w:cs="Times New Roman"/>
                 <w:b/>
                 <w:bCs/>
                 <w:color w:val="000000"/>
@@ -2025,7 +2036,7 @@
             <w:pPr>
               <w:pStyle w:val="TableContents"/>
               <w:rPr>
-                <w:rFonts w:ascii="Calibri" w:hAnsi="Calibri"/>
+                <w:rFonts w:ascii="Times New Roman" w:hAnsi="Times New Roman" w:cs="Times New Roman"/>
                 <w:color w:val="000000"/>
                 <w:sz w:val="26"/>
                 <w:szCs w:val="26"/>
@@ -2049,16 +2060,16 @@
             <w:pPr>
               <w:pStyle w:val="TableContents"/>
               <w:rPr>
-                <w:rFonts w:ascii="Calibri" w:hAnsi="Calibri"/>
-                <w:color w:val="000000"/>
-                <w:sz w:val="26"/>
-                <w:szCs w:val="26"/>
-                <w:lang w:val="en-US"/>
-              </w:rPr>
-            </w:pPr>
-            <w:r>
-              <w:rPr>
-                <w:rFonts w:ascii="Calibri" w:hAnsi="Calibri"/>
+                <w:rFonts w:ascii="Times New Roman" w:hAnsi="Times New Roman" w:cs="Times New Roman"/>
+                <w:color w:val="000000"/>
+                <w:sz w:val="26"/>
+                <w:szCs w:val="26"/>
+                <w:lang w:val="en-US"/>
+              </w:rPr>
+            </w:pPr>
+            <w:r>
+              <w:rPr>
+                <w:rFonts w:ascii="Times New Roman" w:hAnsi="Times New Roman" w:cs="Times New Roman"/>
                 <w:color w:val="000000"/>
                 <w:sz w:val="26"/>
                 <w:szCs w:val="26"/>
@@ -2068,7 +2079,7 @@
             </w:r>
             <w:r>
               <w:rPr>
-                <w:rFonts w:ascii="Calibri" w:hAnsi="Calibri"/>
+                <w:rFonts w:ascii="Times New Roman" w:hAnsi="Times New Roman" w:cs="Times New Roman"/>
                 <w:color w:val="000000"/>
                 <w:sz w:val="26"/>
                 <w:szCs w:val="26"/>
@@ -2097,7 +2108,7 @@
           <w:p>
             <w:pPr>
               <w:rPr>
-                <w:rFonts w:ascii="Calibri" w:hAnsi="Calibri"/>
+                <w:rFonts w:ascii="Times New Roman" w:hAnsi="Times New Roman" w:cs="Times New Roman"/>
                 <w:b/>
                 <w:bCs/>
                 <w:color w:val="000000"/>
@@ -2121,16 +2132,16 @@
             <w:pPr>
               <w:pStyle w:val="TableContents"/>
               <w:rPr>
-                <w:rFonts w:ascii="Calibri" w:hAnsi="Calibri"/>
-                <w:color w:val="000000"/>
-                <w:sz w:val="26"/>
-                <w:szCs w:val="26"/>
-                <w:lang w:val="en-US"/>
-              </w:rPr>
-            </w:pPr>
-            <w:r>
-              <w:rPr>
-                <w:rFonts w:ascii="Calibri" w:hAnsi="Calibri"/>
+                <w:rFonts w:ascii="Times New Roman" w:hAnsi="Times New Roman" w:cs="Times New Roman"/>
+                <w:color w:val="000000"/>
+                <w:sz w:val="26"/>
+                <w:szCs w:val="26"/>
+                <w:lang w:val="en-US"/>
+              </w:rPr>
+            </w:pPr>
+            <w:r>
+              <w:rPr>
+                <w:rFonts w:ascii="Times New Roman" w:hAnsi="Times New Roman" w:cs="Times New Roman"/>
                 <w:color w:val="000000"/>
                 <w:sz w:val="26"/>
                 <w:szCs w:val="26"/>
@@ -2154,7 +2165,7 @@
             <w:pPr>
               <w:pStyle w:val="TableContents"/>
               <w:rPr>
-                <w:rFonts w:ascii="Calibri" w:hAnsi="Calibri"/>
+                <w:rFonts w:ascii="Times New Roman" w:hAnsi="Times New Roman" w:cs="Times New Roman"/>
                 <w:color w:val="000000"/>
                 <w:sz w:val="26"/>
                 <w:szCs w:val="26"/>
@@ -2182,7 +2193,7 @@
           <w:p>
             <w:pPr>
               <w:rPr>
-                <w:rFonts w:ascii="Calibri" w:hAnsi="Calibri"/>
+                <w:rFonts w:ascii="Times New Roman" w:hAnsi="Times New Roman" w:cs="Times New Roman"/>
                 <w:b/>
                 <w:bCs/>
                 <w:color w:val="000000"/>
@@ -2206,16 +2217,16 @@
             <w:pPr>
               <w:pStyle w:val="TableContents"/>
               <w:rPr>
-                <w:rFonts w:ascii="Calibri" w:hAnsi="Calibri"/>
-                <w:color w:val="000000"/>
-                <w:sz w:val="26"/>
-                <w:szCs w:val="26"/>
-                <w:lang w:val="en-US"/>
-              </w:rPr>
-            </w:pPr>
-            <w:r>
-              <w:rPr>
-                <w:rFonts w:ascii="Calibri" w:hAnsi="Calibri"/>
+                <w:rFonts w:ascii="Times New Roman" w:hAnsi="Times New Roman" w:cs="Times New Roman"/>
+                <w:color w:val="000000"/>
+                <w:sz w:val="26"/>
+                <w:szCs w:val="26"/>
+                <w:lang w:val="en-US"/>
+              </w:rPr>
+            </w:pPr>
+            <w:r>
+              <w:rPr>
+                <w:rFonts w:ascii="Times New Roman" w:hAnsi="Times New Roman" w:cs="Times New Roman"/>
                 <w:color w:val="000000"/>
                 <w:sz w:val="26"/>
                 <w:szCs w:val="26"/>
@@ -2239,7 +2250,7 @@
             <w:pPr>
               <w:pStyle w:val="TableContents"/>
               <w:rPr>
-                <w:rFonts w:ascii="Calibri" w:hAnsi="Calibri"/>
+                <w:rFonts w:ascii="Times New Roman" w:hAnsi="Times New Roman" w:cs="Times New Roman"/>
                 <w:color w:val="000000"/>
                 <w:sz w:val="26"/>
                 <w:szCs w:val="26"/>
@@ -2266,17 +2277,17 @@
             <w:pPr>
               <w:pStyle w:val="TableContents"/>
               <w:rPr>
-                <w:rFonts w:ascii="Calibri" w:hAnsi="Calibri"/>
-                <w:b/>
-                <w:bCs/>
-                <w:color w:val="000000"/>
-                <w:sz w:val="26"/>
-                <w:szCs w:val="26"/>
-              </w:rPr>
-            </w:pPr>
-            <w:r>
-              <w:rPr>
-                <w:rFonts w:ascii="Calibri" w:hAnsi="Calibri"/>
+                <w:rFonts w:ascii="Times New Roman" w:hAnsi="Times New Roman" w:cs="Times New Roman"/>
+                <w:b/>
+                <w:bCs/>
+                <w:color w:val="000000"/>
+                <w:sz w:val="26"/>
+                <w:szCs w:val="26"/>
+              </w:rPr>
+            </w:pPr>
+            <w:r>
+              <w:rPr>
+                <w:rFonts w:ascii="Times New Roman" w:hAnsi="Times New Roman" w:cs="Times New Roman"/>
                 <w:b/>
                 <w:bCs/>
                 <w:color w:val="000000"/>
@@ -2303,17 +2314,17 @@
             <w:pPr>
               <w:pStyle w:val="TableContents"/>
               <w:rPr>
-                <w:rFonts w:ascii="Calibri" w:hAnsi="Calibri"/>
-                <w:b/>
-                <w:bCs/>
-                <w:color w:val="000000"/>
-                <w:sz w:val="26"/>
-                <w:szCs w:val="26"/>
-              </w:rPr>
-            </w:pPr>
-            <w:r>
-              <w:rPr>
-                <w:rFonts w:ascii="Calibri" w:hAnsi="Calibri"/>
+                <w:rFonts w:ascii="Times New Roman" w:hAnsi="Times New Roman" w:cs="Times New Roman"/>
+                <w:b/>
+                <w:bCs/>
+                <w:color w:val="000000"/>
+                <w:sz w:val="26"/>
+                <w:szCs w:val="26"/>
+              </w:rPr>
+            </w:pPr>
+            <w:r>
+              <w:rPr>
+                <w:rFonts w:ascii="Times New Roman" w:hAnsi="Times New Roman" w:cs="Times New Roman"/>
                 <w:b/>
                 <w:bCs/>
                 <w:color w:val="000000"/>
@@ -2342,7 +2353,7 @@
           <w:p>
             <w:pPr>
               <w:rPr>
-                <w:rFonts w:ascii="Calibri" w:hAnsi="Calibri"/>
+                <w:rFonts w:ascii="Times New Roman" w:hAnsi="Times New Roman" w:cs="Times New Roman"/>
                 <w:b/>
                 <w:bCs/>
                 <w:color w:val="000000"/>
@@ -2367,17 +2378,17 @@
             <w:pPr>
               <w:pStyle w:val="TableContents"/>
               <w:rPr>
-                <w:rFonts w:ascii="Calibri" w:hAnsi="Calibri"/>
-                <w:b/>
-                <w:bCs/>
-                <w:color w:val="000000"/>
-                <w:sz w:val="26"/>
-                <w:szCs w:val="26"/>
-              </w:rPr>
-            </w:pPr>
-            <w:r>
-              <w:rPr>
-                <w:rFonts w:ascii="Calibri" w:hAnsi="Calibri"/>
+                <w:rFonts w:ascii="Times New Roman" w:hAnsi="Times New Roman" w:cs="Times New Roman"/>
+                <w:b/>
+                <w:bCs/>
+                <w:color w:val="000000"/>
+                <w:sz w:val="26"/>
+                <w:szCs w:val="26"/>
+              </w:rPr>
+            </w:pPr>
+            <w:r>
+              <w:rPr>
+                <w:rFonts w:ascii="Times New Roman" w:hAnsi="Times New Roman" w:cs="Times New Roman"/>
                 <w:b/>
                 <w:bCs/>
                 <w:color w:val="000000"/>
@@ -2403,17 +2414,17 @@
             <w:pPr>
               <w:pStyle w:val="TableContents"/>
               <w:rPr>
-                <w:rFonts w:ascii="Calibri" w:hAnsi="Calibri"/>
-                <w:b/>
-                <w:bCs/>
-                <w:color w:val="000000"/>
-                <w:sz w:val="26"/>
-                <w:szCs w:val="26"/>
-              </w:rPr>
-            </w:pPr>
-            <w:r>
-              <w:rPr>
-                <w:rFonts w:ascii="Calibri" w:hAnsi="Calibri"/>
+                <w:rFonts w:ascii="Times New Roman" w:hAnsi="Times New Roman" w:cs="Times New Roman"/>
+                <w:b/>
+                <w:bCs/>
+                <w:color w:val="000000"/>
+                <w:sz w:val="26"/>
+                <w:szCs w:val="26"/>
+              </w:rPr>
+            </w:pPr>
+            <w:r>
+              <w:rPr>
+                <w:rFonts w:ascii="Times New Roman" w:hAnsi="Times New Roman" w:cs="Times New Roman"/>
                 <w:b/>
                 <w:bCs/>
                 <w:color w:val="000000"/>
@@ -2442,7 +2453,7 @@
           <w:p>
             <w:pPr>
               <w:rPr>
-                <w:rFonts w:ascii="Calibri" w:hAnsi="Calibri"/>
+                <w:rFonts w:ascii="Times New Roman" w:hAnsi="Times New Roman" w:cs="Times New Roman"/>
                 <w:b/>
                 <w:bCs/>
                 <w:color w:val="000000"/>
@@ -2467,15 +2478,15 @@
             <w:pPr>
               <w:pStyle w:val="TableContents"/>
               <w:rPr>
-                <w:rFonts w:ascii="Calibri" w:hAnsi="Calibri"/>
-                <w:color w:val="000000"/>
-                <w:sz w:val="26"/>
-                <w:szCs w:val="26"/>
-              </w:rPr>
-            </w:pPr>
-            <w:r>
-              <w:rPr>
-                <w:rFonts w:ascii="Calibri" w:hAnsi="Calibri"/>
+                <w:rFonts w:ascii="Times New Roman" w:hAnsi="Times New Roman" w:cs="Times New Roman"/>
+                <w:color w:val="000000"/>
+                <w:sz w:val="26"/>
+                <w:szCs w:val="26"/>
+              </w:rPr>
+            </w:pPr>
+            <w:r>
+              <w:rPr>
+                <w:rFonts w:ascii="Times New Roman" w:hAnsi="Times New Roman" w:cs="Times New Roman"/>
                 <w:color w:val="000000"/>
                 <w:sz w:val="26"/>
                 <w:szCs w:val="26"/>
@@ -2484,7 +2495,7 @@
             </w:r>
             <w:r>
               <w:rPr>
-                <w:rFonts w:ascii="Calibri" w:hAnsi="Calibri"/>
+                <w:rFonts w:ascii="Times New Roman" w:hAnsi="Times New Roman" w:cs="Times New Roman"/>
                 <w:color w:val="000000"/>
                 <w:sz w:val="26"/>
                 <w:szCs w:val="26"/>
@@ -2494,7 +2505,7 @@
             </w:r>
             <w:r>
               <w:rPr>
-                <w:rFonts w:ascii="Calibri" w:hAnsi="Calibri"/>
+                <w:rFonts w:ascii="Times New Roman" w:hAnsi="Times New Roman" w:cs="Times New Roman"/>
                 <w:color w:val="000000"/>
                 <w:sz w:val="26"/>
                 <w:szCs w:val="26"/>
@@ -2503,7 +2514,7 @@
             </w:r>
             <w:r>
               <w:rPr>
-                <w:rFonts w:ascii="Calibri" w:hAnsi="Calibri"/>
+                <w:rFonts w:ascii="Times New Roman" w:hAnsi="Times New Roman" w:cs="Times New Roman"/>
                 <w:color w:val="000000"/>
                 <w:sz w:val="26"/>
                 <w:szCs w:val="26"/>
@@ -2513,7 +2524,7 @@
             </w:r>
             <w:r>
               <w:rPr>
-                <w:rFonts w:ascii="Calibri" w:hAnsi="Calibri"/>
+                <w:rFonts w:ascii="Times New Roman" w:hAnsi="Times New Roman" w:cs="Times New Roman"/>
                 <w:color w:val="000000"/>
                 <w:sz w:val="26"/>
                 <w:szCs w:val="26"/>
@@ -2537,7 +2548,7 @@
             <w:pPr>
               <w:pStyle w:val="TableContents"/>
               <w:rPr>
-                <w:rFonts w:ascii="Calibri" w:hAnsi="Calibri"/>
+                <w:rFonts w:ascii="Times New Roman" w:hAnsi="Times New Roman" w:cs="Times New Roman"/>
                 <w:color w:val="000000"/>
                 <w:sz w:val="26"/>
                 <w:szCs w:val="26"/>
@@ -2563,7 +2574,7 @@
           <w:p>
             <w:pPr>
               <w:rPr>
-                <w:rFonts w:ascii="Calibri" w:hAnsi="Calibri"/>
+                <w:rFonts w:ascii="Times New Roman" w:hAnsi="Times New Roman" w:cs="Times New Roman"/>
                 <w:b/>
                 <w:bCs/>
                 <w:color w:val="000000"/>
@@ -2587,7 +2598,7 @@
             <w:pPr>
               <w:pStyle w:val="TableContents"/>
               <w:rPr>
-                <w:rFonts w:ascii="Calibri" w:hAnsi="Calibri"/>
+                <w:rFonts w:ascii="Times New Roman" w:hAnsi="Times New Roman" w:cs="Times New Roman"/>
                 <w:color w:val="000000"/>
                 <w:sz w:val="26"/>
                 <w:szCs w:val="26"/>
@@ -2610,16 +2621,16 @@
             <w:pPr>
               <w:pStyle w:val="TableContents"/>
               <w:rPr>
-                <w:rFonts w:ascii="Calibri" w:hAnsi="Calibri"/>
-                <w:color w:val="000000"/>
-                <w:sz w:val="26"/>
-                <w:szCs w:val="26"/>
-                <w:lang w:val="en-US"/>
-              </w:rPr>
-            </w:pPr>
-            <w:r>
-              <w:rPr>
-                <w:rFonts w:ascii="Calibri" w:hAnsi="Calibri"/>
+                <w:rFonts w:ascii="Times New Roman" w:hAnsi="Times New Roman" w:cs="Times New Roman"/>
+                <w:color w:val="000000"/>
+                <w:sz w:val="26"/>
+                <w:szCs w:val="26"/>
+                <w:lang w:val="en-US"/>
+              </w:rPr>
+            </w:pPr>
+            <w:r>
+              <w:rPr>
+                <w:rFonts w:ascii="Times New Roman" w:hAnsi="Times New Roman" w:cs="Times New Roman"/>
                 <w:color w:val="000000"/>
                 <w:sz w:val="26"/>
                 <w:szCs w:val="26"/>
@@ -2628,7 +2639,7 @@
             </w:r>
             <w:r>
               <w:rPr>
-                <w:rFonts w:ascii="Calibri" w:hAnsi="Calibri"/>
+                <w:rFonts w:ascii="Times New Roman" w:hAnsi="Times New Roman" w:cs="Times New Roman"/>
                 <w:color w:val="000000"/>
                 <w:sz w:val="26"/>
                 <w:szCs w:val="26"/>
@@ -2638,7 +2649,7 @@
             </w:r>
             <w:r>
               <w:rPr>
-                <w:rFonts w:ascii="Calibri" w:hAnsi="Calibri"/>
+                <w:rFonts w:ascii="Times New Roman" w:hAnsi="Times New Roman" w:cs="Times New Roman"/>
                 <w:color w:val="000000"/>
                 <w:sz w:val="26"/>
                 <w:szCs w:val="26"/>
@@ -2648,7 +2659,7 @@
             </w:r>
             <w:r>
               <w:rPr>
-                <w:rFonts w:ascii="Calibri" w:hAnsi="Calibri"/>
+                <w:rFonts w:ascii="Times New Roman" w:hAnsi="Times New Roman" w:cs="Times New Roman"/>
                 <w:color w:val="000000"/>
                 <w:sz w:val="26"/>
                 <w:szCs w:val="26"/>
@@ -2676,7 +2687,7 @@
           <w:p>
             <w:pPr>
               <w:rPr>
-                <w:rFonts w:ascii="Calibri" w:hAnsi="Calibri"/>
+                <w:rFonts w:ascii="Times New Roman" w:hAnsi="Times New Roman" w:cs="Times New Roman"/>
                 <w:b/>
                 <w:bCs/>
                 <w:color w:val="000000"/>
@@ -2701,16 +2712,16 @@
             <w:pPr>
               <w:pStyle w:val="TableContents"/>
               <w:rPr>
-                <w:rFonts w:ascii="Calibri" w:hAnsi="Calibri"/>
-                <w:color w:val="000000"/>
-                <w:sz w:val="26"/>
-                <w:szCs w:val="26"/>
-                <w:lang w:val="en-US"/>
-              </w:rPr>
-            </w:pPr>
-            <w:r>
-              <w:rPr>
-                <w:rFonts w:ascii="Calibri" w:hAnsi="Calibri"/>
+                <w:rFonts w:ascii="Times New Roman" w:hAnsi="Times New Roman" w:cs="Times New Roman"/>
+                <w:color w:val="000000"/>
+                <w:sz w:val="26"/>
+                <w:szCs w:val="26"/>
+                <w:lang w:val="en-US"/>
+              </w:rPr>
+            </w:pPr>
+            <w:r>
+              <w:rPr>
+                <w:rFonts w:ascii="Times New Roman" w:hAnsi="Times New Roman" w:cs="Times New Roman"/>
                 <w:color w:val="000000"/>
                 <w:sz w:val="26"/>
                 <w:szCs w:val="26"/>
@@ -2720,7 +2731,7 @@
             </w:r>
             <w:r>
               <w:rPr>
-                <w:rFonts w:ascii="Calibri" w:hAnsi="Calibri"/>
+                <w:rFonts w:ascii="Times New Roman" w:hAnsi="Times New Roman" w:cs="Times New Roman"/>
                 <w:color w:val="000000"/>
                 <w:sz w:val="26"/>
                 <w:szCs w:val="26"/>
@@ -2730,7 +2741,7 @@
             </w:r>
             <w:r>
               <w:rPr>
-                <w:rFonts w:ascii="Calibri" w:hAnsi="Calibri"/>
+                <w:rFonts w:ascii="Times New Roman" w:hAnsi="Times New Roman" w:cs="Times New Roman"/>
                 <w:color w:val="000000"/>
                 <w:sz w:val="26"/>
                 <w:szCs w:val="26"/>
@@ -2754,7 +2765,7 @@
             <w:pPr>
               <w:pStyle w:val="TableContents"/>
               <w:rPr>
-                <w:rFonts w:ascii="Calibri" w:hAnsi="Calibri"/>
+                <w:rFonts w:ascii="Times New Roman" w:hAnsi="Times New Roman" w:cs="Times New Roman"/>
                 <w:color w:val="000000"/>
                 <w:sz w:val="26"/>
                 <w:szCs w:val="26"/>
@@ -2779,7 +2790,7 @@
           <w:p>
             <w:pPr>
               <w:rPr>
-                <w:rFonts w:ascii="Calibri" w:hAnsi="Calibri"/>
+                <w:rFonts w:ascii="Times New Roman" w:hAnsi="Times New Roman" w:cs="Times New Roman"/>
                 <w:b/>
                 <w:bCs/>
                 <w:color w:val="000000"/>
@@ -2803,7 +2814,7 @@
             <w:pPr>
               <w:pStyle w:val="TableContents"/>
               <w:rPr>
-                <w:rFonts w:ascii="Calibri" w:hAnsi="Calibri"/>
+                <w:rFonts w:ascii="Times New Roman" w:hAnsi="Times New Roman" w:cs="Times New Roman"/>
                 <w:color w:val="000000"/>
                 <w:sz w:val="26"/>
                 <w:szCs w:val="26"/>
@@ -2826,15 +2837,15 @@
             <w:pPr>
               <w:pStyle w:val="TableContents"/>
               <w:rPr>
-                <w:rFonts w:ascii="Calibri" w:hAnsi="Calibri"/>
-                <w:color w:val="000000"/>
-                <w:sz w:val="26"/>
-                <w:szCs w:val="26"/>
-              </w:rPr>
-            </w:pPr>
-            <w:r>
-              <w:rPr>
-                <w:rFonts w:ascii="Calibri" w:hAnsi="Calibri"/>
+                <w:rFonts w:ascii="Times New Roman" w:hAnsi="Times New Roman" w:cs="Times New Roman"/>
+                <w:color w:val="000000"/>
+                <w:sz w:val="26"/>
+                <w:szCs w:val="26"/>
+              </w:rPr>
+            </w:pPr>
+            <w:r>
+              <w:rPr>
+                <w:rFonts w:ascii="Times New Roman" w:hAnsi="Times New Roman" w:cs="Times New Roman"/>
                 <w:color w:val="000000"/>
                 <w:sz w:val="26"/>
                 <w:szCs w:val="26"/>
@@ -2844,7 +2855,7 @@
             </w:r>
             <w:r>
               <w:rPr>
-                <w:rFonts w:ascii="Calibri" w:hAnsi="Calibri"/>
+                <w:rFonts w:ascii="Times New Roman" w:hAnsi="Times New Roman" w:cs="Times New Roman"/>
                 <w:color w:val="000000"/>
                 <w:sz w:val="26"/>
                 <w:szCs w:val="26"/>
@@ -2853,7 +2864,7 @@
             </w:r>
             <w:r>
               <w:rPr>
-                <w:rFonts w:ascii="Calibri" w:hAnsi="Calibri"/>
+                <w:rFonts w:ascii="Times New Roman" w:hAnsi="Times New Roman" w:cs="Times New Roman"/>
                 <w:color w:val="000000"/>
                 <w:sz w:val="26"/>
                 <w:szCs w:val="26"/>
@@ -2863,7 +2874,7 @@
             </w:r>
             <w:r>
               <w:rPr>
-                <w:rFonts w:ascii="Calibri" w:hAnsi="Calibri"/>
+                <w:rFonts w:ascii="Times New Roman" w:hAnsi="Times New Roman" w:cs="Times New Roman"/>
                 <w:color w:val="000000"/>
                 <w:sz w:val="26"/>
                 <w:szCs w:val="26"/>
@@ -2873,7 +2884,7 @@
             </w:r>
             <w:r>
               <w:rPr>
-                <w:rFonts w:ascii="Calibri" w:hAnsi="Calibri"/>
+                <w:rFonts w:ascii="Times New Roman" w:hAnsi="Times New Roman" w:cs="Times New Roman"/>
                 <w:color w:val="000000"/>
                 <w:sz w:val="26"/>
                 <w:szCs w:val="26"/>
@@ -2900,7 +2911,7 @@
           <w:p>
             <w:pPr>
               <w:rPr>
-                <w:rFonts w:ascii="Calibri" w:hAnsi="Calibri"/>
+                <w:rFonts w:ascii="Times New Roman" w:hAnsi="Times New Roman" w:cs="Times New Roman"/>
                 <w:b/>
                 <w:bCs/>
                 <w:color w:val="000000"/>
@@ -2924,7 +2935,7 @@
             <w:pPr>
               <w:pStyle w:val="TableContents"/>
               <w:rPr>
-                <w:rFonts w:ascii="Calibri" w:hAnsi="Calibri"/>
+                <w:rFonts w:ascii="Times New Roman" w:hAnsi="Times New Roman" w:cs="Times New Roman"/>
                 <w:color w:val="000000"/>
                 <w:sz w:val="26"/>
                 <w:szCs w:val="26"/>
@@ -2947,16 +2958,16 @@
             <w:pPr>
               <w:pStyle w:val="TableContents"/>
               <w:rPr>
-                <w:rFonts w:ascii="Calibri" w:hAnsi="Calibri"/>
-                <w:color w:val="000000"/>
-                <w:sz w:val="26"/>
-                <w:szCs w:val="26"/>
-                <w:lang w:val="en-US"/>
-              </w:rPr>
-            </w:pPr>
-            <w:r>
-              <w:rPr>
-                <w:rFonts w:ascii="Calibri" w:hAnsi="Calibri"/>
+                <w:rFonts w:ascii="Times New Roman" w:hAnsi="Times New Roman" w:cs="Times New Roman"/>
+                <w:color w:val="000000"/>
+                <w:sz w:val="26"/>
+                <w:szCs w:val="26"/>
+                <w:lang w:val="en-US"/>
+              </w:rPr>
+            </w:pPr>
+            <w:r>
+              <w:rPr>
+                <w:rFonts w:ascii="Times New Roman" w:hAnsi="Times New Roman" w:cs="Times New Roman"/>
                 <w:color w:val="000000"/>
                 <w:sz w:val="26"/>
                 <w:szCs w:val="26"/>
@@ -2966,7 +2977,7 @@
             </w:r>
             <w:r>
               <w:rPr>
-                <w:rFonts w:ascii="Calibri" w:hAnsi="Calibri"/>
+                <w:rFonts w:ascii="Times New Roman" w:hAnsi="Times New Roman" w:cs="Times New Roman"/>
                 <w:color w:val="000000"/>
                 <w:sz w:val="26"/>
                 <w:szCs w:val="26"/>
@@ -2976,7 +2987,7 @@
             </w:r>
             <w:r>
               <w:rPr>
-                <w:rFonts w:ascii="Calibri" w:hAnsi="Calibri"/>
+                <w:rFonts w:ascii="Times New Roman" w:hAnsi="Times New Roman" w:cs="Times New Roman"/>
                 <w:color w:val="000000"/>
                 <w:sz w:val="26"/>
                 <w:szCs w:val="26"/>
@@ -3004,7 +3015,7 @@
           <w:p>
             <w:pPr>
               <w:rPr>
-                <w:rFonts w:ascii="Calibri" w:hAnsi="Calibri"/>
+                <w:rFonts w:ascii="Times New Roman" w:hAnsi="Times New Roman" w:cs="Times New Roman"/>
                 <w:b/>
                 <w:bCs/>
                 <w:color w:val="000000"/>
@@ -3030,16 +3041,16 @@
             <w:pPr>
               <w:pStyle w:val="TableContents"/>
               <w:rPr>
-                <w:rFonts w:ascii="Calibri" w:hAnsi="Calibri"/>
-                <w:color w:val="000000"/>
-                <w:sz w:val="26"/>
-                <w:szCs w:val="26"/>
-                <w:lang w:val="en-US"/>
-              </w:rPr>
-            </w:pPr>
-            <w:r>
-              <w:rPr>
-                <w:rFonts w:ascii="Calibri" w:hAnsi="Calibri"/>
+                <w:rFonts w:ascii="Times New Roman" w:hAnsi="Times New Roman" w:cs="Times New Roman"/>
+                <w:color w:val="000000"/>
+                <w:sz w:val="26"/>
+                <w:szCs w:val="26"/>
+                <w:lang w:val="en-US"/>
+              </w:rPr>
+            </w:pPr>
+            <w:r>
+              <w:rPr>
+                <w:rFonts w:ascii="Times New Roman" w:hAnsi="Times New Roman" w:cs="Times New Roman"/>
                 <w:b/>
                 <w:bCs/>
                 <w:color w:val="000000"/>
@@ -3050,7 +3061,7 @@
             </w:r>
             <w:r>
               <w:rPr>
-                <w:rFonts w:ascii="Calibri" w:hAnsi="Calibri"/>
+                <w:rFonts w:ascii="Times New Roman" w:hAnsi="Times New Roman" w:cs="Times New Roman"/>
                 <w:b/>
                 <w:bCs/>
                 <w:color w:val="000000"/>
@@ -3080,7 +3091,7 @@
           <w:p>
             <w:pPr>
               <w:rPr>
-                <w:rFonts w:ascii="Calibri" w:hAnsi="Calibri"/>
+                <w:rFonts w:ascii="Times New Roman" w:hAnsi="Times New Roman" w:cs="Times New Roman"/>
                 <w:b/>
                 <w:bCs/>
                 <w:color w:val="000000"/>
@@ -3105,17 +3116,17 @@
             <w:pPr>
               <w:pStyle w:val="TableContents"/>
               <w:rPr>
-                <w:rFonts w:ascii="Calibri" w:hAnsi="Calibri"/>
-                <w:b/>
-                <w:bCs/>
-                <w:color w:val="000000"/>
-                <w:sz w:val="26"/>
-                <w:szCs w:val="26"/>
-              </w:rPr>
-            </w:pPr>
-            <w:r>
-              <w:rPr>
-                <w:rFonts w:ascii="Calibri" w:hAnsi="Calibri"/>
+                <w:rFonts w:ascii="Times New Roman" w:hAnsi="Times New Roman" w:cs="Times New Roman"/>
+                <w:b/>
+                <w:bCs/>
+                <w:color w:val="000000"/>
+                <w:sz w:val="26"/>
+                <w:szCs w:val="26"/>
+              </w:rPr>
+            </w:pPr>
+            <w:r>
+              <w:rPr>
+                <w:rFonts w:ascii="Times New Roman" w:hAnsi="Times New Roman" w:cs="Times New Roman"/>
                 <w:b/>
                 <w:bCs/>
                 <w:color w:val="000000"/>
@@ -3141,17 +3152,17 @@
             <w:pPr>
               <w:pStyle w:val="TableContents"/>
               <w:rPr>
-                <w:rFonts w:ascii="Calibri" w:hAnsi="Calibri"/>
-                <w:b/>
-                <w:bCs/>
-                <w:color w:val="000000"/>
-                <w:sz w:val="26"/>
-                <w:szCs w:val="26"/>
-              </w:rPr>
-            </w:pPr>
-            <w:r>
-              <w:rPr>
-                <w:rFonts w:ascii="Calibri" w:hAnsi="Calibri"/>
+                <w:rFonts w:ascii="Times New Roman" w:hAnsi="Times New Roman" w:cs="Times New Roman"/>
+                <w:b/>
+                <w:bCs/>
+                <w:color w:val="000000"/>
+                <w:sz w:val="26"/>
+                <w:szCs w:val="26"/>
+              </w:rPr>
+            </w:pPr>
+            <w:r>
+              <w:rPr>
+                <w:rFonts w:ascii="Times New Roman" w:hAnsi="Times New Roman" w:cs="Times New Roman"/>
                 <w:b/>
                 <w:bCs/>
                 <w:color w:val="000000"/>
@@ -3180,7 +3191,7 @@
           <w:p>
             <w:pPr>
               <w:rPr>
-                <w:rFonts w:ascii="Calibri" w:hAnsi="Calibri"/>
+                <w:rFonts w:ascii="Times New Roman" w:hAnsi="Times New Roman" w:cs="Times New Roman"/>
                 <w:b/>
                 <w:bCs/>
                 <w:color w:val="000000"/>
@@ -3205,17 +3216,17 @@
             <w:pPr>
               <w:pStyle w:val="TableContents"/>
               <w:rPr>
-                <w:rFonts w:ascii="Calibri" w:hAnsi="Calibri"/>
-                <w:b/>
-                <w:bCs/>
-                <w:color w:val="000000"/>
-                <w:sz w:val="26"/>
-                <w:szCs w:val="26"/>
-              </w:rPr>
-            </w:pPr>
-            <w:r>
-              <w:rPr>
-                <w:rFonts w:ascii="Calibri" w:hAnsi="Calibri"/>
+                <w:rFonts w:ascii="Times New Roman" w:hAnsi="Times New Roman" w:cs="Times New Roman"/>
+                <w:b/>
+                <w:bCs/>
+                <w:color w:val="000000"/>
+                <w:sz w:val="26"/>
+                <w:szCs w:val="26"/>
+              </w:rPr>
+            </w:pPr>
+            <w:r>
+              <w:rPr>
+                <w:rFonts w:ascii="Times New Roman" w:hAnsi="Times New Roman" w:cs="Times New Roman"/>
                 <w:color w:val="000000"/>
                 <w:sz w:val="26"/>
                 <w:szCs w:val="26"/>
@@ -3224,7 +3235,7 @@
             </w:r>
             <w:r>
               <w:rPr>
-                <w:rFonts w:ascii="Calibri" w:hAnsi="Calibri"/>
+                <w:rFonts w:ascii="Times New Roman" w:hAnsi="Times New Roman" w:cs="Times New Roman"/>
                 <w:color w:val="000000"/>
                 <w:sz w:val="26"/>
                 <w:szCs w:val="26"/>
@@ -3234,7 +3245,7 @@
             </w:r>
             <w:r>
               <w:rPr>
-                <w:rFonts w:ascii="Calibri" w:hAnsi="Calibri"/>
+                <w:rFonts w:ascii="Times New Roman" w:hAnsi="Times New Roman" w:cs="Times New Roman"/>
                 <w:color w:val="000000"/>
                 <w:sz w:val="26"/>
                 <w:szCs w:val="26"/>
@@ -3244,7 +3255,7 @@
             </w:r>
             <w:r>
               <w:rPr>
-                <w:rFonts w:ascii="Calibri" w:hAnsi="Calibri"/>
+                <w:rFonts w:ascii="Times New Roman" w:hAnsi="Times New Roman" w:cs="Times New Roman"/>
                 <w:color w:val="000000"/>
                 <w:sz w:val="26"/>
                 <w:szCs w:val="26"/>
@@ -3253,7 +3264,7 @@
             </w:r>
             <w:r>
               <w:rPr>
-                <w:rFonts w:ascii="Calibri" w:hAnsi="Calibri"/>
+                <w:rFonts w:ascii="Times New Roman" w:hAnsi="Times New Roman" w:cs="Times New Roman"/>
                 <w:color w:val="000000"/>
                 <w:sz w:val="26"/>
                 <w:szCs w:val="26"/>
@@ -3263,7 +3274,7 @@
             </w:r>
             <w:r>
               <w:rPr>
-                <w:rFonts w:ascii="Calibri" w:hAnsi="Calibri"/>
+                <w:rFonts w:ascii="Times New Roman" w:hAnsi="Times New Roman" w:cs="Times New Roman"/>
                 <w:color w:val="000000"/>
                 <w:sz w:val="26"/>
                 <w:szCs w:val="26"/>
@@ -3286,7 +3297,7 @@
             <w:pPr>
               <w:pStyle w:val="TableContents"/>
               <w:rPr>
-                <w:rFonts w:ascii="Calibri" w:hAnsi="Calibri"/>
+                <w:rFonts w:ascii="Times New Roman" w:hAnsi="Times New Roman" w:cs="Times New Roman"/>
                 <w:b/>
                 <w:bCs/>
                 <w:sz w:val="26"/>
@@ -3313,7 +3324,7 @@
           <w:p>
             <w:pPr>
               <w:rPr>
-                <w:rFonts w:ascii="Calibri" w:hAnsi="Calibri"/>
+                <w:rFonts w:ascii="Times New Roman" w:hAnsi="Times New Roman" w:cs="Times New Roman"/>
                 <w:b/>
                 <w:bCs/>
                 <w:color w:val="000000"/>
@@ -3337,40 +3348,40 @@
             <w:pPr>
               <w:pStyle w:val="TableContents"/>
               <w:rPr>
-                <w:rFonts w:ascii="Calibri" w:hAnsi="Calibri"/>
-                <w:color w:val="000000"/>
-                <w:sz w:val="26"/>
-                <w:szCs w:val="26"/>
-              </w:rPr>
-            </w:pPr>
-          </w:p>
-          <w:p>
-            <w:pPr>
-              <w:pStyle w:val="TableContents"/>
-              <w:rPr>
-                <w:rFonts w:ascii="Calibri" w:hAnsi="Calibri"/>
-                <w:color w:val="000000"/>
-                <w:sz w:val="26"/>
-                <w:szCs w:val="26"/>
-              </w:rPr>
-            </w:pPr>
-          </w:p>
-          <w:p>
-            <w:pPr>
-              <w:pStyle w:val="TableContents"/>
-              <w:rPr>
-                <w:rFonts w:ascii="Calibri" w:hAnsi="Calibri"/>
-                <w:color w:val="000000"/>
-                <w:sz w:val="26"/>
-                <w:szCs w:val="26"/>
-              </w:rPr>
-            </w:pPr>
-          </w:p>
-          <w:p>
-            <w:pPr>
-              <w:pStyle w:val="TableContents"/>
-              <w:rPr>
-                <w:rFonts w:ascii="Calibri" w:hAnsi="Calibri"/>
+                <w:rFonts w:ascii="Times New Roman" w:hAnsi="Times New Roman" w:cs="Times New Roman"/>
+                <w:color w:val="000000"/>
+                <w:sz w:val="26"/>
+                <w:szCs w:val="26"/>
+              </w:rPr>
+            </w:pPr>
+          </w:p>
+          <w:p>
+            <w:pPr>
+              <w:pStyle w:val="TableContents"/>
+              <w:rPr>
+                <w:rFonts w:ascii="Times New Roman" w:hAnsi="Times New Roman" w:cs="Times New Roman"/>
+                <w:color w:val="000000"/>
+                <w:sz w:val="26"/>
+                <w:szCs w:val="26"/>
+              </w:rPr>
+            </w:pPr>
+          </w:p>
+          <w:p>
+            <w:pPr>
+              <w:pStyle w:val="TableContents"/>
+              <w:rPr>
+                <w:rFonts w:ascii="Times New Roman" w:hAnsi="Times New Roman" w:cs="Times New Roman"/>
+                <w:color w:val="000000"/>
+                <w:sz w:val="26"/>
+                <w:szCs w:val="26"/>
+              </w:rPr>
+            </w:pPr>
+          </w:p>
+          <w:p>
+            <w:pPr>
+              <w:pStyle w:val="TableContents"/>
+              <w:rPr>
+                <w:rFonts w:ascii="Times New Roman" w:hAnsi="Times New Roman" w:cs="Times New Roman"/>
                 <w:color w:val="000000"/>
                 <w:sz w:val="26"/>
                 <w:szCs w:val="26"/>
@@ -3393,14 +3404,14 @@
             <w:pPr>
               <w:pStyle w:val="TableContents"/>
               <w:rPr>
-                <w:rFonts w:ascii="Calibri" w:hAnsi="Calibri"/>
-                <w:sz w:val="26"/>
-                <w:szCs w:val="26"/>
-              </w:rPr>
-            </w:pPr>
-            <w:r>
-              <w:rPr>
-                <w:rFonts w:ascii="Calibri" w:hAnsi="Calibri"/>
+                <w:rFonts w:ascii="Times New Roman" w:hAnsi="Times New Roman" w:cs="Times New Roman"/>
+                <w:sz w:val="26"/>
+                <w:szCs w:val="26"/>
+              </w:rPr>
+            </w:pPr>
+            <w:r>
+              <w:rPr>
+                <w:rFonts w:ascii="Times New Roman" w:hAnsi="Times New Roman" w:cs="Times New Roman"/>
                 <w:color w:val="000000"/>
                 <w:sz w:val="26"/>
                 <w:szCs w:val="26"/>
@@ -3409,7 +3420,7 @@
             </w:r>
             <w:r>
               <w:rPr>
-                <w:rFonts w:ascii="Calibri" w:hAnsi="Calibri"/>
+                <w:rFonts w:ascii="Times New Roman" w:hAnsi="Times New Roman" w:cs="Times New Roman"/>
                 <w:color w:val="000000"/>
                 <w:sz w:val="26"/>
                 <w:szCs w:val="26"/>
@@ -3419,7 +3430,7 @@
             </w:r>
             <w:r>
               <w:rPr>
-                <w:rFonts w:ascii="Calibri" w:hAnsi="Calibri"/>
+                <w:rFonts w:ascii="Times New Roman" w:hAnsi="Times New Roman" w:cs="Times New Roman"/>
                 <w:color w:val="000000"/>
                 <w:sz w:val="26"/>
                 <w:szCs w:val="26"/>
@@ -3447,7 +3458,7 @@
           <w:p>
             <w:pPr>
               <w:rPr>
-                <w:rFonts w:ascii="Calibri" w:hAnsi="Calibri"/>
+                <w:rFonts w:ascii="Times New Roman" w:hAnsi="Times New Roman" w:cs="Times New Roman"/>
                 <w:b/>
                 <w:bCs/>
                 <w:color w:val="000000"/>
@@ -3472,15 +3483,15 @@
             <w:pPr>
               <w:pStyle w:val="TableContents"/>
               <w:rPr>
-                <w:rFonts w:ascii="Calibri" w:hAnsi="Calibri"/>
-                <w:color w:val="000000"/>
-                <w:sz w:val="26"/>
-                <w:szCs w:val="26"/>
-              </w:rPr>
-            </w:pPr>
-            <w:r>
-              <w:rPr>
-                <w:rFonts w:ascii="Calibri" w:hAnsi="Calibri"/>
+                <w:rFonts w:ascii="Times New Roman" w:hAnsi="Times New Roman" w:cs="Times New Roman"/>
+                <w:color w:val="000000"/>
+                <w:sz w:val="26"/>
+                <w:szCs w:val="26"/>
+              </w:rPr>
+            </w:pPr>
+            <w:r>
+              <w:rPr>
+                <w:rFonts w:ascii="Times New Roman" w:hAnsi="Times New Roman" w:cs="Times New Roman"/>
                 <w:color w:val="000000"/>
                 <w:sz w:val="26"/>
                 <w:szCs w:val="26"/>
@@ -3490,7 +3501,7 @@
             </w:r>
             <w:r>
               <w:rPr>
-                <w:rFonts w:ascii="Calibri" w:hAnsi="Calibri"/>
+                <w:rFonts w:ascii="Times New Roman" w:hAnsi="Times New Roman" w:cs="Times New Roman"/>
                 <w:color w:val="000000"/>
                 <w:sz w:val="26"/>
                 <w:szCs w:val="26"/>
@@ -3500,7 +3511,7 @@
             </w:r>
             <w:r>
               <w:rPr>
-                <w:rFonts w:ascii="Calibri" w:hAnsi="Calibri"/>
+                <w:rFonts w:ascii="Times New Roman" w:hAnsi="Times New Roman" w:cs="Times New Roman"/>
                 <w:color w:val="000000"/>
                 <w:sz w:val="26"/>
                 <w:szCs w:val="26"/>
@@ -3524,7 +3535,7 @@
             <w:pPr>
               <w:pStyle w:val="TableContents"/>
               <w:rPr>
-                <w:rFonts w:ascii="Calibri" w:hAnsi="Calibri"/>
+                <w:rFonts w:ascii="Times New Roman" w:hAnsi="Times New Roman" w:cs="Times New Roman"/>
                 <w:sz w:val="26"/>
                 <w:szCs w:val="26"/>
               </w:rPr>
@@ -3549,7 +3560,7 @@
           <w:p>
             <w:pPr>
               <w:rPr>
-                <w:rFonts w:ascii="Calibri" w:hAnsi="Calibri"/>
+                <w:rFonts w:ascii="Times New Roman" w:hAnsi="Times New Roman" w:cs="Times New Roman"/>
                 <w:b/>
                 <w:bCs/>
                 <w:color w:val="000000"/>
@@ -3573,7 +3584,7 @@
             <w:pPr>
               <w:pStyle w:val="TableContents"/>
               <w:rPr>
-                <w:rFonts w:ascii="Calibri" w:hAnsi="Calibri"/>
+                <w:rFonts w:ascii="Times New Roman" w:hAnsi="Times New Roman" w:cs="Times New Roman"/>
                 <w:color w:val="000000"/>
                 <w:sz w:val="26"/>
                 <w:szCs w:val="26"/>
@@ -3596,14 +3607,14 @@
             <w:pPr>
               <w:pStyle w:val="TableContents"/>
               <w:rPr>
-                <w:rFonts w:ascii="Calibri" w:hAnsi="Calibri"/>
-                <w:sz w:val="26"/>
-                <w:szCs w:val="26"/>
-              </w:rPr>
-            </w:pPr>
-            <w:r>
-              <w:rPr>
-                <w:rFonts w:ascii="Calibri" w:hAnsi="Calibri"/>
+                <w:rFonts w:ascii="Times New Roman" w:hAnsi="Times New Roman" w:cs="Times New Roman"/>
+                <w:sz w:val="26"/>
+                <w:szCs w:val="26"/>
+              </w:rPr>
+            </w:pPr>
+            <w:r>
+              <w:rPr>
+                <w:rFonts w:ascii="Times New Roman" w:hAnsi="Times New Roman" w:cs="Times New Roman"/>
                 <w:color w:val="000000"/>
                 <w:sz w:val="26"/>
                 <w:szCs w:val="26"/>
@@ -3613,7 +3624,7 @@
             </w:r>
             <w:r>
               <w:rPr>
-                <w:rFonts w:ascii="Calibri" w:hAnsi="Calibri"/>
+                <w:rFonts w:ascii="Times New Roman" w:hAnsi="Times New Roman" w:cs="Times New Roman"/>
                 <w:color w:val="000000"/>
                 <w:sz w:val="26"/>
                 <w:szCs w:val="26"/>
@@ -3622,7 +3633,7 @@
             </w:r>
             <w:r>
               <w:rPr>
-                <w:rFonts w:ascii="Calibri" w:hAnsi="Calibri"/>
+                <w:rFonts w:ascii="Times New Roman" w:hAnsi="Times New Roman" w:cs="Times New Roman"/>
                 <w:color w:val="000000"/>
                 <w:sz w:val="26"/>
                 <w:szCs w:val="26"/>
@@ -3650,7 +3661,7 @@
           <w:p>
             <w:pPr>
               <w:rPr>
-                <w:rFonts w:ascii="Calibri" w:hAnsi="Calibri"/>
+                <w:rFonts w:ascii="Times New Roman" w:hAnsi="Times New Roman" w:cs="Times New Roman"/>
                 <w:b/>
                 <w:bCs/>
                 <w:color w:val="000000"/>
@@ -3674,7 +3685,7 @@
             <w:pPr>
               <w:pStyle w:val="TableContents"/>
               <w:rPr>
-                <w:rFonts w:ascii="Calibri" w:hAnsi="Calibri"/>
+                <w:rFonts w:ascii="Times New Roman" w:hAnsi="Times New Roman" w:cs="Times New Roman"/>
                 <w:color w:val="000000"/>
                 <w:sz w:val="26"/>
                 <w:szCs w:val="26"/>
@@ -3697,14 +3708,14 @@
             <w:pPr>
               <w:pStyle w:val="TableContents"/>
               <w:rPr>
-                <w:rFonts w:ascii="Calibri" w:hAnsi="Calibri"/>
-                <w:sz w:val="26"/>
-                <w:szCs w:val="26"/>
-              </w:rPr>
-            </w:pPr>
-            <w:r>
-              <w:rPr>
-                <w:rFonts w:ascii="Calibri" w:hAnsi="Calibri"/>
+                <w:rFonts w:ascii="Times New Roman" w:hAnsi="Times New Roman" w:cs="Times New Roman"/>
+                <w:sz w:val="26"/>
+                <w:szCs w:val="26"/>
+              </w:rPr>
+            </w:pPr>
+            <w:r>
+              <w:rPr>
+                <w:rFonts w:ascii="Times New Roman" w:hAnsi="Times New Roman" w:cs="Times New Roman"/>
                 <w:color w:val="000000"/>
                 <w:sz w:val="26"/>
                 <w:szCs w:val="26"/>
@@ -3714,7 +3725,7 @@
             </w:r>
             <w:r>
               <w:rPr>
-                <w:rFonts w:ascii="Calibri" w:hAnsi="Calibri"/>
+                <w:rFonts w:ascii="Times New Roman" w:hAnsi="Times New Roman" w:cs="Times New Roman"/>
                 <w:color w:val="000000"/>
                 <w:sz w:val="26"/>
                 <w:szCs w:val="26"/>
@@ -3724,7 +3735,7 @@
             </w:r>
             <w:r>
               <w:rPr>
-                <w:rFonts w:ascii="Calibri" w:hAnsi="Calibri"/>
+                <w:rFonts w:ascii="Times New Roman" w:hAnsi="Times New Roman" w:cs="Times New Roman"/>
                 <w:color w:val="000000"/>
                 <w:sz w:val="26"/>
                 <w:szCs w:val="26"/>
@@ -3752,7 +3763,7 @@
           <w:p>
             <w:pPr>
               <w:rPr>
-                <w:rFonts w:ascii="Calibri" w:hAnsi="Calibri"/>
+                <w:rFonts w:ascii="Times New Roman" w:hAnsi="Times New Roman" w:cs="Times New Roman"/>
                 <w:b/>
                 <w:bCs/>
                 <w:color w:val="000000"/>
@@ -3778,15 +3789,15 @@
             <w:pPr>
               <w:pStyle w:val="TableContents"/>
               <w:rPr>
-                <w:rFonts w:ascii="Calibri" w:hAnsi="Calibri"/>
-                <w:sz w:val="26"/>
-                <w:szCs w:val="26"/>
-                <w:lang w:val="en-US"/>
-              </w:rPr>
-            </w:pPr>
-            <w:r>
-              <w:rPr>
-                <w:rFonts w:ascii="Calibri" w:hAnsi="Calibri"/>
+                <w:rFonts w:ascii="Times New Roman" w:hAnsi="Times New Roman" w:cs="Times New Roman"/>
+                <w:sz w:val="26"/>
+                <w:szCs w:val="26"/>
+                <w:lang w:val="en-US"/>
+              </w:rPr>
+            </w:pPr>
+            <w:r>
+              <w:rPr>
+                <w:rFonts w:ascii="Times New Roman" w:hAnsi="Times New Roman" w:cs="Times New Roman"/>
                 <w:b/>
                 <w:bCs/>
                 <w:sz w:val="26"/>
@@ -3815,7 +3826,7 @@
           <w:p>
             <w:pPr>
               <w:rPr>
-                <w:rFonts w:ascii="Calibri" w:hAnsi="Calibri"/>
+                <w:rFonts w:ascii="Times New Roman" w:hAnsi="Times New Roman" w:cs="Times New Roman"/>
                 <w:b/>
                 <w:bCs/>
                 <w:color w:val="000000"/>
@@ -3840,15 +3851,15 @@
             <w:pPr>
               <w:pStyle w:val="TableContents"/>
               <w:rPr>
-                <w:rFonts w:ascii="Calibri" w:hAnsi="Calibri"/>
-                <w:color w:val="000000"/>
-                <w:sz w:val="26"/>
-                <w:szCs w:val="26"/>
-              </w:rPr>
-            </w:pPr>
-            <w:r>
-              <w:rPr>
-                <w:rFonts w:ascii="Calibri" w:hAnsi="Calibri"/>
+                <w:rFonts w:ascii="Times New Roman" w:hAnsi="Times New Roman" w:cs="Times New Roman"/>
+                <w:color w:val="000000"/>
+                <w:sz w:val="26"/>
+                <w:szCs w:val="26"/>
+              </w:rPr>
+            </w:pPr>
+            <w:r>
+              <w:rPr>
+                <w:rFonts w:ascii="Times New Roman" w:hAnsi="Times New Roman" w:cs="Times New Roman"/>
                 <w:b/>
                 <w:bCs/>
                 <w:color w:val="000000"/>
@@ -3874,14 +3885,14 @@
             <w:pPr>
               <w:pStyle w:val="TableContents"/>
               <w:rPr>
-                <w:rFonts w:ascii="Calibri" w:hAnsi="Calibri"/>
-                <w:sz w:val="26"/>
-                <w:szCs w:val="26"/>
-              </w:rPr>
-            </w:pPr>
-            <w:r>
-              <w:rPr>
-                <w:rFonts w:ascii="Calibri" w:hAnsi="Calibri"/>
+                <w:rFonts w:ascii="Times New Roman" w:hAnsi="Times New Roman" w:cs="Times New Roman"/>
+                <w:sz w:val="26"/>
+                <w:szCs w:val="26"/>
+              </w:rPr>
+            </w:pPr>
+            <w:r>
+              <w:rPr>
+                <w:rFonts w:ascii="Times New Roman" w:hAnsi="Times New Roman" w:cs="Times New Roman"/>
                 <w:b/>
                 <w:bCs/>
                 <w:color w:val="000000"/>
@@ -3910,7 +3921,7 @@
           <w:p>
             <w:pPr>
               <w:rPr>
-                <w:rFonts w:ascii="Calibri" w:hAnsi="Calibri"/>
+                <w:rFonts w:ascii="Times New Roman" w:hAnsi="Times New Roman" w:cs="Times New Roman"/>
                 <w:b/>
                 <w:bCs/>
                 <w:color w:val="000000"/>
@@ -3935,16 +3946,16 @@
             <w:pPr>
               <w:pStyle w:val="TableContents"/>
               <w:rPr>
-                <w:rFonts w:ascii="Calibri" w:hAnsi="Calibri"/>
-                <w:color w:val="000000"/>
-                <w:sz w:val="26"/>
-                <w:szCs w:val="26"/>
-                <w:lang w:val="en-US"/>
-              </w:rPr>
-            </w:pPr>
-            <w:r>
-              <w:rPr>
-                <w:rFonts w:ascii="Calibri" w:hAnsi="Calibri"/>
+                <w:rFonts w:ascii="Times New Roman" w:hAnsi="Times New Roman" w:cs="Times New Roman"/>
+                <w:color w:val="000000"/>
+                <w:sz w:val="26"/>
+                <w:szCs w:val="26"/>
+                <w:lang w:val="en-US"/>
+              </w:rPr>
+            </w:pPr>
+            <w:r>
+              <w:rPr>
+                <w:rFonts w:ascii="Times New Roman" w:hAnsi="Times New Roman" w:cs="Times New Roman"/>
                 <w:color w:val="000000"/>
                 <w:sz w:val="26"/>
                 <w:szCs w:val="26"/>
@@ -3954,7 +3965,7 @@
             </w:r>
             <w:r>
               <w:rPr>
-                <w:rFonts w:ascii="Calibri" w:hAnsi="Calibri"/>
+                <w:rFonts w:ascii="Times New Roman" w:hAnsi="Times New Roman" w:cs="Times New Roman"/>
                 <w:color w:val="000000"/>
                 <w:sz w:val="26"/>
                 <w:szCs w:val="26"/>
@@ -3964,7 +3975,7 @@
             </w:r>
             <w:r>
               <w:rPr>
-                <w:rFonts w:ascii="Calibri" w:hAnsi="Calibri"/>
+                <w:rFonts w:ascii="Times New Roman" w:hAnsi="Times New Roman" w:cs="Times New Roman"/>
                 <w:color w:val="000000"/>
                 <w:sz w:val="26"/>
                 <w:szCs w:val="26"/>
@@ -3988,7 +3999,7 @@
             <w:pPr>
               <w:pStyle w:val="TableContents"/>
               <w:rPr>
-                <w:rFonts w:ascii="Calibri" w:hAnsi="Calibri"/>
+                <w:rFonts w:ascii="Times New Roman" w:hAnsi="Times New Roman" w:cs="Times New Roman"/>
                 <w:sz w:val="26"/>
                 <w:szCs w:val="26"/>
               </w:rPr>
@@ -4013,7 +4024,7 @@
           <w:p>
             <w:pPr>
               <w:rPr>
-                <w:rFonts w:ascii="Calibri" w:hAnsi="Calibri"/>
+                <w:rFonts w:ascii="Times New Roman" w:hAnsi="Times New Roman" w:cs="Times New Roman"/>
                 <w:b/>
                 <w:bCs/>
                 <w:color w:val="000000"/>
@@ -4037,7 +4048,7 @@
             <w:pPr>
               <w:pStyle w:val="TableContents"/>
               <w:rPr>
-                <w:rFonts w:ascii="Calibri" w:hAnsi="Calibri"/>
+                <w:rFonts w:ascii="Times New Roman" w:hAnsi="Times New Roman" w:cs="Times New Roman"/>
                 <w:color w:val="000000"/>
                 <w:sz w:val="26"/>
                 <w:szCs w:val="26"/>
@@ -4061,15 +4072,15 @@
             <w:pPr>
               <w:pStyle w:val="TableContents"/>
               <w:rPr>
-                <w:rFonts w:ascii="Calibri" w:hAnsi="Calibri"/>
-                <w:sz w:val="26"/>
-                <w:szCs w:val="26"/>
-                <w:lang w:val="en-US"/>
-              </w:rPr>
-            </w:pPr>
-            <w:r>
-              <w:rPr>
-                <w:rFonts w:ascii="Calibri" w:hAnsi="Calibri"/>
+                <w:rFonts w:ascii="Times New Roman" w:hAnsi="Times New Roman" w:cs="Times New Roman"/>
+                <w:sz w:val="26"/>
+                <w:szCs w:val="26"/>
+                <w:lang w:val="en-US"/>
+              </w:rPr>
+            </w:pPr>
+            <w:r>
+              <w:rPr>
+                <w:rFonts w:ascii="Times New Roman" w:hAnsi="Times New Roman" w:cs="Times New Roman"/>
                 <w:sz w:val="26"/>
                 <w:szCs w:val="26"/>
                 <w:lang w:val="en-US"/>
@@ -4096,7 +4107,7 @@
           <w:p>
             <w:pPr>
               <w:rPr>
-                <w:rFonts w:ascii="Calibri" w:hAnsi="Calibri"/>
+                <w:rFonts w:ascii="Times New Roman" w:hAnsi="Times New Roman" w:cs="Times New Roman"/>
                 <w:b/>
                 <w:bCs/>
                 <w:color w:val="000000"/>
@@ -4121,16 +4132,16 @@
             <w:pPr>
               <w:pStyle w:val="TableContents"/>
               <w:rPr>
-                <w:rFonts w:ascii="Calibri" w:hAnsi="Calibri"/>
-                <w:color w:val="000000"/>
-                <w:sz w:val="26"/>
-                <w:szCs w:val="26"/>
-                <w:lang w:val="en-US"/>
-              </w:rPr>
-            </w:pPr>
-            <w:r>
-              <w:rPr>
-                <w:rFonts w:ascii="Calibri" w:hAnsi="Calibri"/>
+                <w:rFonts w:ascii="Times New Roman" w:hAnsi="Times New Roman" w:cs="Times New Roman"/>
+                <w:color w:val="000000"/>
+                <w:sz w:val="26"/>
+                <w:szCs w:val="26"/>
+                <w:lang w:val="en-US"/>
+              </w:rPr>
+            </w:pPr>
+            <w:r>
+              <w:rPr>
+                <w:rFonts w:ascii="Times New Roman" w:hAnsi="Times New Roman" w:cs="Times New Roman"/>
                 <w:color w:val="000000"/>
                 <w:sz w:val="26"/>
                 <w:szCs w:val="26"/>
@@ -4154,7 +4165,7 @@
             <w:pPr>
               <w:pStyle w:val="TableContents"/>
               <w:rPr>
-                <w:rFonts w:ascii="Calibri" w:hAnsi="Calibri"/>
+                <w:rFonts w:ascii="Times New Roman" w:hAnsi="Times New Roman" w:cs="Times New Roman"/>
                 <w:sz w:val="26"/>
                 <w:szCs w:val="26"/>
                 <w:lang w:val="en-US"/>
@@ -4180,7 +4191,7 @@
           <w:p>
             <w:pPr>
               <w:rPr>
-                <w:rFonts w:ascii="Calibri" w:hAnsi="Calibri"/>
+                <w:rFonts w:ascii="Times New Roman" w:hAnsi="Times New Roman" w:cs="Times New Roman"/>
                 <w:b/>
                 <w:bCs/>
                 <w:color w:val="000000"/>
@@ -4204,7 +4215,7 @@
             <w:pPr>
               <w:pStyle w:val="TableContents"/>
               <w:rPr>
-                <w:rFonts w:ascii="Calibri" w:hAnsi="Calibri"/>
+                <w:rFonts w:ascii="Times New Roman" w:hAnsi="Times New Roman" w:cs="Times New Roman"/>
                 <w:color w:val="000000"/>
                 <w:sz w:val="26"/>
                 <w:szCs w:val="26"/>
@@ -4228,24 +4239,34 @@
             <w:pPr>
               <w:pStyle w:val="TableContents"/>
               <w:rPr>
-                <w:rFonts w:ascii="Calibri" w:hAnsi="Calibri"/>
-                <w:sz w:val="26"/>
-                <w:szCs w:val="26"/>
-                <w:lang w:val="en-US"/>
-              </w:rPr>
-            </w:pPr>
-            <w:r>
-              <w:rPr>
-                <w:rFonts w:ascii="Calibri" w:hAnsi="Calibri"/>
-                <w:sz w:val="26"/>
-                <w:szCs w:val="26"/>
-                <w:lang w:val="en-US"/>
-              </w:rPr>
-              <w:t xml:space="preserve">4. Nếu chọn “Có” hệ thống hiện thông báo xóa thành công và nếu chọn “Không” hệ thống sẽ quay lại giao diện chức năng quản lý </w:t>
-            </w:r>
-            <w:r>
-              <w:rPr>
-                <w:rFonts w:ascii="Calibri" w:hAnsi="Calibri"/>
+                <w:rFonts w:ascii="Times New Roman" w:hAnsi="Times New Roman" w:cs="Times New Roman"/>
+                <w:sz w:val="26"/>
+                <w:szCs w:val="26"/>
+                <w:lang w:val="en-US"/>
+              </w:rPr>
+            </w:pPr>
+            <w:r>
+              <w:rPr>
+                <w:rFonts w:ascii="Times New Roman" w:hAnsi="Times New Roman" w:cs="Times New Roman"/>
+                <w:sz w:val="26"/>
+                <w:szCs w:val="26"/>
+                <w:lang w:val="en-US"/>
+              </w:rPr>
+              <w:t xml:space="preserve">4. Nếu chọn “Có” hệ thống hiện thông báo xóa thành công và nếu chọn “Không” hệ thống sẽ quay lại giao </w:t>
+            </w:r>
+            <w:r>
+              <w:rPr>
+                <w:rFonts w:ascii="Times New Roman" w:hAnsi="Times New Roman" w:cs="Times New Roman"/>
+                <w:sz w:val="26"/>
+                <w:szCs w:val="26"/>
+                <w:lang w:val="en-US"/>
+              </w:rPr>
+              <w:lastRenderedPageBreak/>
+              <w:t xml:space="preserve">diện chức năng quản lý </w:t>
+            </w:r>
+            <w:r>
+              <w:rPr>
+                <w:rFonts w:ascii="Times New Roman" w:hAnsi="Times New Roman" w:cs="Times New Roman"/>
                 <w:sz w:val="26"/>
                 <w:szCs w:val="26"/>
                 <w:lang w:val="en-US"/>
@@ -4272,7 +4293,7 @@
           <w:p>
             <w:pPr>
               <w:rPr>
-                <w:rFonts w:ascii="Calibri" w:hAnsi="Calibri"/>
+                <w:rFonts w:ascii="Times New Roman" w:hAnsi="Times New Roman" w:cs="Times New Roman"/>
                 <w:b/>
                 <w:bCs/>
                 <w:color w:val="000000"/>
@@ -4298,17 +4319,17 @@
             <w:pPr>
               <w:pStyle w:val="TableContents"/>
               <w:rPr>
-                <w:rFonts w:ascii="Calibri" w:hAnsi="Calibri"/>
-                <w:b/>
-                <w:bCs/>
-                <w:sz w:val="26"/>
-                <w:szCs w:val="26"/>
-                <w:lang w:val="en-US"/>
-              </w:rPr>
-            </w:pPr>
-            <w:r>
-              <w:rPr>
-                <w:rFonts w:ascii="Calibri" w:hAnsi="Calibri"/>
+                <w:rFonts w:ascii="Times New Roman" w:hAnsi="Times New Roman" w:cs="Times New Roman"/>
+                <w:b/>
+                <w:bCs/>
+                <w:sz w:val="26"/>
+                <w:szCs w:val="26"/>
+                <w:lang w:val="en-US"/>
+              </w:rPr>
+            </w:pPr>
+            <w:r>
+              <w:rPr>
+                <w:rFonts w:ascii="Times New Roman" w:hAnsi="Times New Roman" w:cs="Times New Roman"/>
                 <w:b/>
                 <w:bCs/>
                 <w:sz w:val="26"/>
@@ -4337,7 +4358,7 @@
           <w:p>
             <w:pPr>
               <w:rPr>
-                <w:rFonts w:ascii="Calibri" w:hAnsi="Calibri"/>
+                <w:rFonts w:ascii="Times New Roman" w:hAnsi="Times New Roman" w:cs="Times New Roman"/>
                 <w:b/>
                 <w:bCs/>
                 <w:color w:val="000000"/>
@@ -4362,16 +4383,16 @@
             <w:pPr>
               <w:pStyle w:val="TableContents"/>
               <w:rPr>
-                <w:rFonts w:ascii="Calibri" w:hAnsi="Calibri"/>
-                <w:color w:val="000000"/>
-                <w:sz w:val="26"/>
-                <w:szCs w:val="26"/>
-                <w:lang w:val="en-US"/>
-              </w:rPr>
-            </w:pPr>
-            <w:r>
-              <w:rPr>
-                <w:rFonts w:ascii="Calibri" w:hAnsi="Calibri"/>
+                <w:rFonts w:ascii="Times New Roman" w:hAnsi="Times New Roman" w:cs="Times New Roman"/>
+                <w:color w:val="000000"/>
+                <w:sz w:val="26"/>
+                <w:szCs w:val="26"/>
+                <w:lang w:val="en-US"/>
+              </w:rPr>
+            </w:pPr>
+            <w:r>
+              <w:rPr>
+                <w:rFonts w:ascii="Times New Roman" w:hAnsi="Times New Roman" w:cs="Times New Roman"/>
                 <w:b/>
                 <w:bCs/>
                 <w:color w:val="000000"/>
@@ -4397,15 +4418,15 @@
             <w:pPr>
               <w:pStyle w:val="TableContents"/>
               <w:rPr>
-                <w:rFonts w:ascii="Calibri" w:hAnsi="Calibri"/>
-                <w:sz w:val="26"/>
-                <w:szCs w:val="26"/>
-                <w:lang w:val="en-US"/>
-              </w:rPr>
-            </w:pPr>
-            <w:r>
-              <w:rPr>
-                <w:rFonts w:ascii="Calibri" w:hAnsi="Calibri"/>
+                <w:rFonts w:ascii="Times New Roman" w:hAnsi="Times New Roman" w:cs="Times New Roman"/>
+                <w:sz w:val="26"/>
+                <w:szCs w:val="26"/>
+                <w:lang w:val="en-US"/>
+              </w:rPr>
+            </w:pPr>
+            <w:r>
+              <w:rPr>
+                <w:rFonts w:ascii="Times New Roman" w:hAnsi="Times New Roman" w:cs="Times New Roman"/>
                 <w:b/>
                 <w:bCs/>
                 <w:color w:val="000000"/>
@@ -4434,7 +4455,7 @@
           <w:p>
             <w:pPr>
               <w:rPr>
-                <w:rFonts w:ascii="Calibri" w:hAnsi="Calibri"/>
+                <w:rFonts w:ascii="Times New Roman" w:hAnsi="Times New Roman" w:cs="Times New Roman"/>
                 <w:b/>
                 <w:bCs/>
                 <w:color w:val="000000"/>
@@ -4459,17 +4480,17 @@
             <w:pPr>
               <w:pStyle w:val="TableContents"/>
               <w:rPr>
-                <w:rFonts w:ascii="Calibri" w:hAnsi="Calibri"/>
-                <w:b/>
-                <w:bCs/>
-                <w:color w:val="000000"/>
-                <w:sz w:val="26"/>
-                <w:szCs w:val="26"/>
-              </w:rPr>
-            </w:pPr>
-            <w:r>
-              <w:rPr>
-                <w:rFonts w:ascii="Calibri" w:hAnsi="Calibri"/>
+                <w:rFonts w:ascii="Times New Roman" w:hAnsi="Times New Roman" w:cs="Times New Roman"/>
+                <w:b/>
+                <w:bCs/>
+                <w:color w:val="000000"/>
+                <w:sz w:val="26"/>
+                <w:szCs w:val="26"/>
+              </w:rPr>
+            </w:pPr>
+            <w:r>
+              <w:rPr>
+                <w:rFonts w:ascii="Times New Roman" w:hAnsi="Times New Roman" w:cs="Times New Roman"/>
                 <w:color w:val="000000"/>
                 <w:sz w:val="26"/>
                 <w:szCs w:val="26"/>
@@ -4479,7 +4500,7 @@
             </w:r>
             <w:r>
               <w:rPr>
-                <w:rFonts w:ascii="Calibri" w:hAnsi="Calibri"/>
+                <w:rFonts w:ascii="Times New Roman" w:hAnsi="Times New Roman" w:cs="Times New Roman"/>
                 <w:color w:val="000000"/>
                 <w:sz w:val="26"/>
                 <w:szCs w:val="26"/>
@@ -4503,7 +4524,7 @@
             <w:pPr>
               <w:pStyle w:val="TableContents"/>
               <w:rPr>
-                <w:rFonts w:ascii="Calibri" w:hAnsi="Calibri"/>
+                <w:rFonts w:ascii="Times New Roman" w:hAnsi="Times New Roman" w:cs="Times New Roman"/>
                 <w:b/>
                 <w:bCs/>
                 <w:color w:val="000000"/>
@@ -4531,7 +4552,7 @@
           <w:p>
             <w:pPr>
               <w:rPr>
-                <w:rFonts w:ascii="Calibri" w:hAnsi="Calibri"/>
+                <w:rFonts w:ascii="Times New Roman" w:hAnsi="Times New Roman" w:cs="Times New Roman"/>
                 <w:b/>
                 <w:bCs/>
                 <w:color w:val="000000"/>
@@ -4555,7 +4576,7 @@
             <w:pPr>
               <w:pStyle w:val="TableContents"/>
               <w:rPr>
-                <w:rFonts w:ascii="Calibri" w:hAnsi="Calibri"/>
+                <w:rFonts w:ascii="Times New Roman" w:hAnsi="Times New Roman" w:cs="Times New Roman"/>
                 <w:b/>
                 <w:bCs/>
                 <w:color w:val="000000"/>
@@ -4580,16 +4601,16 @@
             <w:pPr>
               <w:pStyle w:val="TableContents"/>
               <w:rPr>
-                <w:rFonts w:ascii="Calibri" w:hAnsi="Calibri"/>
-                <w:color w:val="000000"/>
-                <w:sz w:val="26"/>
-                <w:szCs w:val="26"/>
-                <w:lang w:val="en-US"/>
-              </w:rPr>
-            </w:pPr>
-            <w:r>
-              <w:rPr>
-                <w:rFonts w:ascii="Calibri" w:hAnsi="Calibri"/>
+                <w:rFonts w:ascii="Times New Roman" w:hAnsi="Times New Roman" w:cs="Times New Roman"/>
+                <w:color w:val="000000"/>
+                <w:sz w:val="26"/>
+                <w:szCs w:val="26"/>
+                <w:lang w:val="en-US"/>
+              </w:rPr>
+            </w:pPr>
+            <w:r>
+              <w:rPr>
+                <w:rFonts w:ascii="Times New Roman" w:hAnsi="Times New Roman" w:cs="Times New Roman"/>
                 <w:color w:val="000000"/>
                 <w:sz w:val="26"/>
                 <w:szCs w:val="26"/>
@@ -4599,7 +4620,7 @@
             </w:r>
             <w:r>
               <w:rPr>
-                <w:rFonts w:ascii="Calibri" w:hAnsi="Calibri"/>
+                <w:rFonts w:ascii="Times New Roman" w:hAnsi="Times New Roman" w:cs="Times New Roman"/>
                 <w:color w:val="000000"/>
                 <w:sz w:val="26"/>
                 <w:szCs w:val="26"/>
@@ -4627,7 +4648,7 @@
           <w:p>
             <w:pPr>
               <w:rPr>
-                <w:rFonts w:ascii="Calibri" w:hAnsi="Calibri"/>
+                <w:rFonts w:ascii="Times New Roman" w:hAnsi="Times New Roman" w:cs="Times New Roman"/>
                 <w:b/>
                 <w:bCs/>
                 <w:color w:val="000000"/>
@@ -4653,17 +4674,17 @@
             <w:pPr>
               <w:pStyle w:val="TableContents"/>
               <w:rPr>
-                <w:rFonts w:ascii="Calibri" w:hAnsi="Calibri"/>
-                <w:b/>
-                <w:bCs/>
-                <w:color w:val="000000"/>
-                <w:sz w:val="26"/>
-                <w:szCs w:val="26"/>
-              </w:rPr>
-            </w:pPr>
-            <w:r>
-              <w:rPr>
-                <w:rFonts w:ascii="Calibri" w:hAnsi="Calibri"/>
+                <w:rFonts w:ascii="Times New Roman" w:hAnsi="Times New Roman" w:cs="Times New Roman"/>
+                <w:b/>
+                <w:bCs/>
+                <w:color w:val="000000"/>
+                <w:sz w:val="26"/>
+                <w:szCs w:val="26"/>
+              </w:rPr>
+            </w:pPr>
+            <w:r>
+              <w:rPr>
+                <w:rFonts w:ascii="Times New Roman" w:hAnsi="Times New Roman" w:cs="Times New Roman"/>
                 <w:b/>
                 <w:bCs/>
                 <w:color w:val="000000"/>
@@ -4693,7 +4714,7 @@
           <w:p>
             <w:pPr>
               <w:rPr>
-                <w:rFonts w:ascii="Calibri" w:hAnsi="Calibri"/>
+                <w:rFonts w:ascii="Times New Roman" w:hAnsi="Times New Roman" w:cs="Times New Roman"/>
                 <w:b/>
                 <w:bCs/>
                 <w:color w:val="000000"/>
@@ -4718,17 +4739,17 @@
             <w:pPr>
               <w:pStyle w:val="TableContents"/>
               <w:rPr>
-                <w:rFonts w:ascii="Calibri" w:hAnsi="Calibri"/>
-                <w:b/>
-                <w:bCs/>
-                <w:color w:val="000000"/>
-                <w:sz w:val="26"/>
-                <w:szCs w:val="26"/>
-              </w:rPr>
-            </w:pPr>
-            <w:r>
-              <w:rPr>
-                <w:rFonts w:ascii="Calibri" w:hAnsi="Calibri"/>
+                <w:rFonts w:ascii="Times New Roman" w:hAnsi="Times New Roman" w:cs="Times New Roman"/>
+                <w:b/>
+                <w:bCs/>
+                <w:color w:val="000000"/>
+                <w:sz w:val="26"/>
+                <w:szCs w:val="26"/>
+              </w:rPr>
+            </w:pPr>
+            <w:r>
+              <w:rPr>
+                <w:rFonts w:ascii="Times New Roman" w:hAnsi="Times New Roman" w:cs="Times New Roman"/>
                 <w:b/>
                 <w:bCs/>
                 <w:color w:val="000000"/>
@@ -4754,17 +4775,17 @@
             <w:pPr>
               <w:pStyle w:val="TableContents"/>
               <w:rPr>
-                <w:rFonts w:ascii="Calibri" w:hAnsi="Calibri"/>
-                <w:b/>
-                <w:bCs/>
-                <w:color w:val="000000"/>
-                <w:sz w:val="26"/>
-                <w:szCs w:val="26"/>
-              </w:rPr>
-            </w:pPr>
-            <w:r>
-              <w:rPr>
-                <w:rFonts w:ascii="Calibri" w:hAnsi="Calibri"/>
+                <w:rFonts w:ascii="Times New Roman" w:hAnsi="Times New Roman" w:cs="Times New Roman"/>
+                <w:b/>
+                <w:bCs/>
+                <w:color w:val="000000"/>
+                <w:sz w:val="26"/>
+                <w:szCs w:val="26"/>
+              </w:rPr>
+            </w:pPr>
+            <w:r>
+              <w:rPr>
+                <w:rFonts w:ascii="Times New Roman" w:hAnsi="Times New Roman" w:cs="Times New Roman"/>
                 <w:b/>
                 <w:bCs/>
                 <w:color w:val="000000"/>
@@ -4793,7 +4814,7 @@
           <w:p>
             <w:pPr>
               <w:rPr>
-                <w:rFonts w:ascii="Calibri" w:hAnsi="Calibri"/>
+                <w:rFonts w:ascii="Times New Roman" w:hAnsi="Times New Roman" w:cs="Times New Roman"/>
                 <w:b/>
                 <w:bCs/>
                 <w:color w:val="000000"/>
@@ -4818,16 +4839,16 @@
             <w:pPr>
               <w:pStyle w:val="TableContents"/>
               <w:rPr>
-                <w:rFonts w:ascii="Calibri" w:hAnsi="Calibri"/>
-                <w:color w:val="000000"/>
-                <w:sz w:val="26"/>
-                <w:szCs w:val="26"/>
-                <w:lang w:val="en-US"/>
-              </w:rPr>
-            </w:pPr>
-            <w:r>
-              <w:rPr>
-                <w:rFonts w:ascii="Calibri" w:hAnsi="Calibri"/>
+                <w:rFonts w:ascii="Times New Roman" w:hAnsi="Times New Roman" w:cs="Times New Roman"/>
+                <w:color w:val="000000"/>
+                <w:sz w:val="26"/>
+                <w:szCs w:val="26"/>
+                <w:lang w:val="en-US"/>
+              </w:rPr>
+            </w:pPr>
+            <w:r>
+              <w:rPr>
+                <w:rFonts w:ascii="Times New Roman" w:hAnsi="Times New Roman" w:cs="Times New Roman"/>
                 <w:color w:val="000000"/>
                 <w:sz w:val="26"/>
                 <w:szCs w:val="26"/>
@@ -4851,7 +4872,7 @@
             <w:pPr>
               <w:pStyle w:val="TableContents"/>
               <w:rPr>
-                <w:rFonts w:ascii="Calibri" w:hAnsi="Calibri"/>
+                <w:rFonts w:ascii="Times New Roman" w:hAnsi="Times New Roman" w:cs="Times New Roman"/>
                 <w:b/>
                 <w:bCs/>
                 <w:color w:val="000000"/>
@@ -4879,7 +4900,7 @@
           <w:p>
             <w:pPr>
               <w:rPr>
-                <w:rFonts w:ascii="Calibri" w:hAnsi="Calibri"/>
+                <w:rFonts w:ascii="Times New Roman" w:hAnsi="Times New Roman" w:cs="Times New Roman"/>
                 <w:b/>
                 <w:bCs/>
                 <w:color w:val="000000"/>
@@ -4903,7 +4924,7 @@
             <w:pPr>
               <w:pStyle w:val="TableContents"/>
               <w:rPr>
-                <w:rFonts w:ascii="Calibri" w:hAnsi="Calibri"/>
+                <w:rFonts w:ascii="Times New Roman" w:hAnsi="Times New Roman" w:cs="Times New Roman"/>
                 <w:b/>
                 <w:bCs/>
                 <w:color w:val="000000"/>
@@ -4928,16 +4949,16 @@
             <w:pPr>
               <w:pStyle w:val="TableContents"/>
               <w:rPr>
-                <w:rFonts w:ascii="Calibri" w:hAnsi="Calibri"/>
-                <w:color w:val="000000"/>
-                <w:sz w:val="26"/>
-                <w:szCs w:val="26"/>
-                <w:lang w:val="en-US"/>
-              </w:rPr>
-            </w:pPr>
-            <w:r>
-              <w:rPr>
-                <w:rFonts w:ascii="Calibri" w:hAnsi="Calibri"/>
+                <w:rFonts w:ascii="Times New Roman" w:hAnsi="Times New Roman" w:cs="Times New Roman"/>
+                <w:color w:val="000000"/>
+                <w:sz w:val="26"/>
+                <w:szCs w:val="26"/>
+                <w:lang w:val="en-US"/>
+              </w:rPr>
+            </w:pPr>
+            <w:r>
+              <w:rPr>
+                <w:rFonts w:ascii="Times New Roman" w:hAnsi="Times New Roman" w:cs="Times New Roman"/>
                 <w:color w:val="000000"/>
                 <w:sz w:val="26"/>
                 <w:szCs w:val="26"/>
@@ -4947,7 +4968,7 @@
             </w:r>
             <w:r>
               <w:rPr>
-                <w:rFonts w:ascii="Calibri" w:hAnsi="Calibri"/>
+                <w:rFonts w:ascii="Times New Roman" w:hAnsi="Times New Roman" w:cs="Times New Roman"/>
                 <w:color w:val="000000"/>
                 <w:sz w:val="26"/>
                 <w:szCs w:val="26"/>
@@ -4957,7 +4978,7 @@
             </w:r>
             <w:r>
               <w:rPr>
-                <w:rFonts w:ascii="Calibri" w:hAnsi="Calibri"/>
+                <w:rFonts w:ascii="Times New Roman" w:hAnsi="Times New Roman" w:cs="Times New Roman"/>
                 <w:color w:val="000000"/>
                 <w:sz w:val="26"/>
                 <w:szCs w:val="26"/>
@@ -4983,7 +5004,7 @@
           <w:p>
             <w:pPr>
               <w:rPr>
-                <w:rFonts w:ascii="Calibri" w:hAnsi="Calibri"/>
+                <w:rFonts w:ascii="Times New Roman" w:hAnsi="Times New Roman" w:cs="Times New Roman"/>
                 <w:b/>
                 <w:bCs/>
                 <w:color w:val="000000"/>
@@ -5007,18 +5028,18 @@
             <w:pPr>
               <w:pStyle w:val="TableContents"/>
               <w:rPr>
-                <w:rFonts w:ascii="Calibri" w:hAnsi="Calibri"/>
-                <w:b/>
-                <w:bCs/>
-                <w:color w:val="000000"/>
-                <w:sz w:val="26"/>
-                <w:szCs w:val="26"/>
-                <w:lang w:val="en-US"/>
-              </w:rPr>
-            </w:pPr>
-            <w:r>
-              <w:rPr>
-                <w:rFonts w:ascii="Calibri" w:hAnsi="Calibri"/>
+                <w:rFonts w:ascii="Times New Roman" w:hAnsi="Times New Roman" w:cs="Times New Roman"/>
+                <w:b/>
+                <w:bCs/>
+                <w:color w:val="000000"/>
+                <w:sz w:val="26"/>
+                <w:szCs w:val="26"/>
+                <w:lang w:val="en-US"/>
+              </w:rPr>
+            </w:pPr>
+            <w:r>
+              <w:rPr>
+                <w:rFonts w:ascii="Times New Roman" w:hAnsi="Times New Roman" w:cs="Times New Roman"/>
                 <w:b/>
                 <w:bCs/>
                 <w:color w:val="000000"/>
@@ -5044,7 +5065,7 @@
             <w:pPr>
               <w:pStyle w:val="TableContents"/>
               <w:rPr>
-                <w:rFonts w:ascii="Calibri" w:hAnsi="Calibri"/>
+                <w:rFonts w:ascii="Times New Roman" w:hAnsi="Times New Roman" w:cs="Times New Roman"/>
                 <w:color w:val="000000"/>
                 <w:sz w:val="26"/>
                 <w:szCs w:val="26"/>
@@ -5069,7 +5090,7 @@
           <w:p>
             <w:pPr>
               <w:rPr>
-                <w:rFonts w:ascii="Calibri" w:hAnsi="Calibri"/>
+                <w:rFonts w:ascii="Times New Roman" w:hAnsi="Times New Roman" w:cs="Times New Roman"/>
                 <w:b/>
                 <w:bCs/>
                 <w:color w:val="000000"/>
@@ -5093,18 +5114,18 @@
             <w:pPr>
               <w:pStyle w:val="TableContents"/>
               <w:rPr>
-                <w:rFonts w:ascii="Calibri" w:hAnsi="Calibri"/>
-                <w:b/>
-                <w:bCs/>
-                <w:color w:val="000000"/>
-                <w:sz w:val="26"/>
-                <w:szCs w:val="26"/>
-                <w:lang w:val="en-US"/>
-              </w:rPr>
-            </w:pPr>
-            <w:r>
-              <w:rPr>
-                <w:rFonts w:ascii="Calibri" w:hAnsi="Calibri"/>
+                <w:rFonts w:ascii="Times New Roman" w:hAnsi="Times New Roman" w:cs="Times New Roman"/>
+                <w:b/>
+                <w:bCs/>
+                <w:color w:val="000000"/>
+                <w:sz w:val="26"/>
+                <w:szCs w:val="26"/>
+                <w:lang w:val="en-US"/>
+              </w:rPr>
+            </w:pPr>
+            <w:r>
+              <w:rPr>
+                <w:rFonts w:ascii="Times New Roman" w:hAnsi="Times New Roman" w:cs="Times New Roman"/>
                 <w:b/>
                 <w:bCs/>
                 <w:color w:val="000000"/>
@@ -5129,16 +5150,16 @@
             <w:pPr>
               <w:pStyle w:val="TableContents"/>
               <w:rPr>
-                <w:rFonts w:ascii="Calibri" w:hAnsi="Calibri"/>
-                <w:color w:val="000000"/>
-                <w:sz w:val="26"/>
-                <w:szCs w:val="26"/>
-                <w:lang w:val="en-US"/>
-              </w:rPr>
-            </w:pPr>
-            <w:r>
-              <w:rPr>
-                <w:rFonts w:ascii="Calibri" w:hAnsi="Calibri"/>
+                <w:rFonts w:ascii="Times New Roman" w:hAnsi="Times New Roman" w:cs="Times New Roman"/>
+                <w:color w:val="000000"/>
+                <w:sz w:val="26"/>
+                <w:szCs w:val="26"/>
+                <w:lang w:val="en-US"/>
+              </w:rPr>
+            </w:pPr>
+            <w:r>
+              <w:rPr>
+                <w:rFonts w:ascii="Times New Roman" w:hAnsi="Times New Roman" w:cs="Times New Roman"/>
                 <w:b/>
                 <w:bCs/>
                 <w:color w:val="000000"/>
@@ -5165,7 +5186,7 @@
           <w:p>
             <w:pPr>
               <w:rPr>
-                <w:rFonts w:ascii="Calibri" w:hAnsi="Calibri"/>
+                <w:rFonts w:ascii="Times New Roman" w:hAnsi="Times New Roman" w:cs="Times New Roman"/>
                 <w:b/>
                 <w:bCs/>
                 <w:color w:val="000000"/>
@@ -5189,16 +5210,16 @@
             <w:pPr>
               <w:pStyle w:val="TableContents"/>
               <w:rPr>
-                <w:rFonts w:ascii="Calibri" w:hAnsi="Calibri"/>
-                <w:color w:val="000000"/>
-                <w:sz w:val="26"/>
-                <w:szCs w:val="26"/>
-                <w:lang w:val="en-US"/>
-              </w:rPr>
-            </w:pPr>
-            <w:r>
-              <w:rPr>
-                <w:rFonts w:ascii="Calibri" w:hAnsi="Calibri"/>
+                <w:rFonts w:ascii="Times New Roman" w:hAnsi="Times New Roman" w:cs="Times New Roman"/>
+                <w:color w:val="000000"/>
+                <w:sz w:val="26"/>
+                <w:szCs w:val="26"/>
+                <w:lang w:val="en-US"/>
+              </w:rPr>
+            </w:pPr>
+            <w:r>
+              <w:rPr>
+                <w:rFonts w:ascii="Times New Roman" w:hAnsi="Times New Roman" w:cs="Times New Roman"/>
                 <w:color w:val="000000"/>
                 <w:sz w:val="26"/>
                 <w:szCs w:val="26"/>
@@ -5208,7 +5229,7 @@
             </w:r>
             <w:r>
               <w:rPr>
-                <w:rFonts w:ascii="Calibri" w:hAnsi="Calibri"/>
+                <w:rFonts w:ascii="Times New Roman" w:hAnsi="Times New Roman" w:cs="Times New Roman"/>
                 <w:color w:val="000000"/>
                 <w:sz w:val="26"/>
                 <w:szCs w:val="26"/>
@@ -5218,7 +5239,7 @@
             </w:r>
             <w:r>
               <w:rPr>
-                <w:rFonts w:ascii="Calibri" w:hAnsi="Calibri"/>
+                <w:rFonts w:ascii="Times New Roman" w:hAnsi="Times New Roman" w:cs="Times New Roman"/>
                 <w:color w:val="000000"/>
                 <w:sz w:val="26"/>
                 <w:szCs w:val="26"/>
@@ -5228,7 +5249,7 @@
             </w:r>
             <w:r>
               <w:rPr>
-                <w:rFonts w:ascii="Calibri" w:hAnsi="Calibri"/>
+                <w:rFonts w:ascii="Times New Roman" w:hAnsi="Times New Roman" w:cs="Times New Roman"/>
                 <w:color w:val="000000"/>
                 <w:sz w:val="26"/>
                 <w:szCs w:val="26"/>
@@ -5252,7 +5273,7 @@
             <w:pPr>
               <w:pStyle w:val="TableContents"/>
               <w:rPr>
-                <w:rFonts w:ascii="Calibri" w:hAnsi="Calibri"/>
+                <w:rFonts w:ascii="Times New Roman" w:hAnsi="Times New Roman" w:cs="Times New Roman"/>
                 <w:b/>
                 <w:bCs/>
                 <w:color w:val="000000"/>
@@ -5278,7 +5299,7 @@
           <w:p>
             <w:pPr>
               <w:rPr>
-                <w:rFonts w:ascii="Calibri" w:hAnsi="Calibri"/>
+                <w:rFonts w:ascii="Times New Roman" w:hAnsi="Times New Roman" w:cs="Times New Roman"/>
                 <w:b/>
                 <w:bCs/>
                 <w:color w:val="000000"/>
@@ -5302,7 +5323,7 @@
             <w:pPr>
               <w:pStyle w:val="TableContents"/>
               <w:rPr>
-                <w:rFonts w:ascii="Calibri" w:hAnsi="Calibri"/>
+                <w:rFonts w:ascii="Times New Roman" w:hAnsi="Times New Roman" w:cs="Times New Roman"/>
                 <w:color w:val="000000"/>
                 <w:sz w:val="26"/>
                 <w:szCs w:val="26"/>
@@ -5325,16 +5346,16 @@
             <w:pPr>
               <w:pStyle w:val="TableContents"/>
               <w:rPr>
-                <w:rFonts w:ascii="Calibri" w:hAnsi="Calibri"/>
-                <w:color w:val="000000"/>
-                <w:sz w:val="26"/>
-                <w:szCs w:val="26"/>
-                <w:lang w:val="en-US"/>
-              </w:rPr>
-            </w:pPr>
-            <w:r>
-              <w:rPr>
-                <w:rFonts w:ascii="Calibri" w:hAnsi="Calibri"/>
+                <w:rFonts w:ascii="Times New Roman" w:hAnsi="Times New Roman" w:cs="Times New Roman"/>
+                <w:color w:val="000000"/>
+                <w:sz w:val="26"/>
+                <w:szCs w:val="26"/>
+                <w:lang w:val="en-US"/>
+              </w:rPr>
+            </w:pPr>
+            <w:r>
+              <w:rPr>
+                <w:rFonts w:ascii="Times New Roman" w:hAnsi="Times New Roman" w:cs="Times New Roman"/>
                 <w:color w:val="000000"/>
                 <w:sz w:val="26"/>
                 <w:szCs w:val="26"/>
@@ -5360,7 +5381,7 @@
           <w:p>
             <w:pPr>
               <w:rPr>
-                <w:rFonts w:ascii="Calibri" w:hAnsi="Calibri"/>
+                <w:rFonts w:ascii="Times New Roman" w:hAnsi="Times New Roman" w:cs="Times New Roman"/>
                 <w:b/>
                 <w:bCs/>
                 <w:color w:val="000000"/>
@@ -5384,7 +5405,7 @@
             <w:pPr>
               <w:pStyle w:val="TableContents"/>
               <w:rPr>
-                <w:rFonts w:ascii="Calibri" w:hAnsi="Calibri"/>
+                <w:rFonts w:ascii="Times New Roman" w:hAnsi="Times New Roman" w:cs="Times New Roman"/>
                 <w:color w:val="000000"/>
                 <w:sz w:val="26"/>
                 <w:szCs w:val="26"/>
@@ -5407,16 +5428,16 @@
             <w:pPr>
               <w:pStyle w:val="TableContents"/>
               <w:rPr>
-                <w:rFonts w:ascii="Calibri" w:hAnsi="Calibri"/>
-                <w:color w:val="000000"/>
-                <w:sz w:val="26"/>
-                <w:szCs w:val="26"/>
-                <w:lang w:val="en-US"/>
-              </w:rPr>
-            </w:pPr>
-            <w:r>
-              <w:rPr>
-                <w:rFonts w:ascii="Calibri" w:hAnsi="Calibri"/>
+                <w:rFonts w:ascii="Times New Roman" w:hAnsi="Times New Roman" w:cs="Times New Roman"/>
+                <w:color w:val="000000"/>
+                <w:sz w:val="26"/>
+                <w:szCs w:val="26"/>
+                <w:lang w:val="en-US"/>
+              </w:rPr>
+            </w:pPr>
+            <w:r>
+              <w:rPr>
+                <w:rFonts w:ascii="Times New Roman" w:hAnsi="Times New Roman" w:cs="Times New Roman"/>
                 <w:color w:val="000000"/>
                 <w:sz w:val="26"/>
                 <w:szCs w:val="26"/>
@@ -5442,7 +5463,7 @@
           <w:p>
             <w:pPr>
               <w:rPr>
-                <w:rFonts w:ascii="Calibri" w:hAnsi="Calibri"/>
+                <w:rFonts w:ascii="Times New Roman" w:hAnsi="Times New Roman" w:cs="Times New Roman"/>
                 <w:b/>
                 <w:bCs/>
                 <w:color w:val="000000"/>
@@ -5466,16 +5487,16 @@
             <w:pPr>
               <w:pStyle w:val="TableContents"/>
               <w:rPr>
-                <w:rFonts w:ascii="Calibri" w:hAnsi="Calibri"/>
-                <w:color w:val="000000"/>
-                <w:sz w:val="26"/>
-                <w:szCs w:val="26"/>
-                <w:lang w:val="en-US"/>
-              </w:rPr>
-            </w:pPr>
-            <w:r>
-              <w:rPr>
-                <w:rFonts w:ascii="Calibri" w:hAnsi="Calibri"/>
+                <w:rFonts w:ascii="Times New Roman" w:hAnsi="Times New Roman" w:cs="Times New Roman"/>
+                <w:color w:val="000000"/>
+                <w:sz w:val="26"/>
+                <w:szCs w:val="26"/>
+                <w:lang w:val="en-US"/>
+              </w:rPr>
+            </w:pPr>
+            <w:r>
+              <w:rPr>
+                <w:rFonts w:ascii="Times New Roman" w:hAnsi="Times New Roman" w:cs="Times New Roman"/>
                 <w:b/>
                 <w:bCs/>
                 <w:color w:val="000000"/>
@@ -5501,7 +5522,7 @@
             <w:pPr>
               <w:pStyle w:val="TableContents"/>
               <w:rPr>
-                <w:rFonts w:ascii="Calibri" w:hAnsi="Calibri"/>
+                <w:rFonts w:ascii="Times New Roman" w:hAnsi="Times New Roman" w:cs="Times New Roman"/>
                 <w:color w:val="000000"/>
                 <w:sz w:val="26"/>
                 <w:szCs w:val="26"/>
@@ -5526,7 +5547,7 @@
           <w:p>
             <w:pPr>
               <w:rPr>
-                <w:rFonts w:ascii="Calibri" w:hAnsi="Calibri"/>
+                <w:rFonts w:ascii="Times New Roman" w:hAnsi="Times New Roman" w:cs="Times New Roman"/>
                 <w:b/>
                 <w:bCs/>
                 <w:color w:val="000000"/>
@@ -5550,18 +5571,18 @@
             <w:pPr>
               <w:pStyle w:val="TableContents"/>
               <w:rPr>
-                <w:rFonts w:ascii="Calibri" w:hAnsi="Calibri"/>
-                <w:b/>
-                <w:bCs/>
-                <w:color w:val="000000"/>
-                <w:sz w:val="26"/>
-                <w:szCs w:val="26"/>
-                <w:lang w:val="en-US"/>
-              </w:rPr>
-            </w:pPr>
-            <w:r>
-              <w:rPr>
-                <w:rFonts w:ascii="Calibri" w:hAnsi="Calibri"/>
+                <w:rFonts w:ascii="Times New Roman" w:hAnsi="Times New Roman" w:cs="Times New Roman"/>
+                <w:b/>
+                <w:bCs/>
+                <w:color w:val="000000"/>
+                <w:sz w:val="26"/>
+                <w:szCs w:val="26"/>
+                <w:lang w:val="en-US"/>
+              </w:rPr>
+            </w:pPr>
+            <w:r>
+              <w:rPr>
+                <w:rFonts w:ascii="Times New Roman" w:hAnsi="Times New Roman" w:cs="Times New Roman"/>
                 <w:b/>
                 <w:bCs/>
                 <w:color w:val="000000"/>
@@ -5586,16 +5607,16 @@
             <w:pPr>
               <w:pStyle w:val="TableContents"/>
               <w:rPr>
-                <w:rFonts w:ascii="Calibri" w:hAnsi="Calibri"/>
-                <w:color w:val="000000"/>
-                <w:sz w:val="26"/>
-                <w:szCs w:val="26"/>
-                <w:lang w:val="en-US"/>
-              </w:rPr>
-            </w:pPr>
-            <w:r>
-              <w:rPr>
-                <w:rFonts w:ascii="Calibri" w:hAnsi="Calibri"/>
+                <w:rFonts w:ascii="Times New Roman" w:hAnsi="Times New Roman" w:cs="Times New Roman"/>
+                <w:color w:val="000000"/>
+                <w:sz w:val="26"/>
+                <w:szCs w:val="26"/>
+                <w:lang w:val="en-US"/>
+              </w:rPr>
+            </w:pPr>
+            <w:r>
+              <w:rPr>
+                <w:rFonts w:ascii="Times New Roman" w:hAnsi="Times New Roman" w:cs="Times New Roman"/>
                 <w:b/>
                 <w:bCs/>
                 <w:color w:val="000000"/>
@@ -5622,7 +5643,7 @@
           <w:p>
             <w:pPr>
               <w:rPr>
-                <w:rFonts w:ascii="Calibri" w:hAnsi="Calibri"/>
+                <w:rFonts w:ascii="Times New Roman" w:hAnsi="Times New Roman" w:cs="Times New Roman"/>
                 <w:b/>
                 <w:bCs/>
                 <w:color w:val="000000"/>
@@ -5646,16 +5667,16 @@
             <w:pPr>
               <w:pStyle w:val="TableContents"/>
               <w:rPr>
-                <w:rFonts w:ascii="Calibri" w:hAnsi="Calibri"/>
-                <w:color w:val="000000"/>
-                <w:sz w:val="26"/>
-                <w:szCs w:val="26"/>
-                <w:lang w:val="en-US"/>
-              </w:rPr>
-            </w:pPr>
-            <w:r>
-              <w:rPr>
-                <w:rFonts w:ascii="Calibri" w:hAnsi="Calibri"/>
+                <w:rFonts w:ascii="Times New Roman" w:hAnsi="Times New Roman" w:cs="Times New Roman"/>
+                <w:color w:val="000000"/>
+                <w:sz w:val="26"/>
+                <w:szCs w:val="26"/>
+                <w:lang w:val="en-US"/>
+              </w:rPr>
+            </w:pPr>
+            <w:r>
+              <w:rPr>
+                <w:rFonts w:ascii="Times New Roman" w:hAnsi="Times New Roman" w:cs="Times New Roman"/>
                 <w:color w:val="000000"/>
                 <w:sz w:val="26"/>
                 <w:szCs w:val="26"/>
@@ -5679,7 +5700,7 @@
             <w:pPr>
               <w:pStyle w:val="TableContents"/>
               <w:rPr>
-                <w:rFonts w:ascii="Calibri" w:hAnsi="Calibri"/>
+                <w:rFonts w:ascii="Times New Roman" w:hAnsi="Times New Roman" w:cs="Times New Roman"/>
                 <w:color w:val="000000"/>
                 <w:sz w:val="26"/>
                 <w:szCs w:val="26"/>
@@ -5703,7 +5724,7 @@
           <w:p>
             <w:pPr>
               <w:rPr>
-                <w:rFonts w:ascii="Calibri" w:hAnsi="Calibri"/>
+                <w:rFonts w:ascii="Times New Roman" w:hAnsi="Times New Roman" w:cs="Times New Roman"/>
                 <w:b/>
                 <w:bCs/>
                 <w:color w:val="000000"/>
@@ -5727,7 +5748,7 @@
             <w:pPr>
               <w:pStyle w:val="TableContents"/>
               <w:rPr>
-                <w:rFonts w:ascii="Calibri" w:hAnsi="Calibri"/>
+                <w:rFonts w:ascii="Times New Roman" w:hAnsi="Times New Roman" w:cs="Times New Roman"/>
                 <w:color w:val="000000"/>
                 <w:sz w:val="26"/>
                 <w:szCs w:val="26"/>
@@ -5749,16 +5770,16 @@
             <w:pPr>
               <w:pStyle w:val="TableContents"/>
               <w:rPr>
-                <w:rFonts w:ascii="Calibri" w:hAnsi="Calibri"/>
-                <w:color w:val="000000"/>
-                <w:sz w:val="26"/>
-                <w:szCs w:val="26"/>
-                <w:lang w:val="en-US"/>
-              </w:rPr>
-            </w:pPr>
-            <w:r>
-              <w:rPr>
-                <w:rFonts w:ascii="Calibri" w:hAnsi="Calibri"/>
+                <w:rFonts w:ascii="Times New Roman" w:hAnsi="Times New Roman" w:cs="Times New Roman"/>
+                <w:color w:val="000000"/>
+                <w:sz w:val="26"/>
+                <w:szCs w:val="26"/>
+                <w:lang w:val="en-US"/>
+              </w:rPr>
+            </w:pPr>
+            <w:r>
+              <w:rPr>
+                <w:rFonts w:ascii="Times New Roman" w:hAnsi="Times New Roman" w:cs="Times New Roman"/>
                 <w:color w:val="000000"/>
                 <w:sz w:val="26"/>
                 <w:szCs w:val="26"/>
@@ -5785,17 +5806,17 @@
             <w:pPr>
               <w:pStyle w:val="TableContents"/>
               <w:rPr>
-                <w:rFonts w:ascii="Calibri" w:hAnsi="Calibri"/>
-                <w:b/>
-                <w:bCs/>
-                <w:color w:val="000000"/>
-                <w:sz w:val="26"/>
-                <w:szCs w:val="26"/>
-              </w:rPr>
-            </w:pPr>
-            <w:r>
-              <w:rPr>
-                <w:rFonts w:ascii="Calibri" w:hAnsi="Calibri"/>
+                <w:rFonts w:ascii="Times New Roman" w:hAnsi="Times New Roman" w:cs="Times New Roman"/>
+                <w:b/>
+                <w:bCs/>
+                <w:color w:val="000000"/>
+                <w:sz w:val="26"/>
+                <w:szCs w:val="26"/>
+              </w:rPr>
+            </w:pPr>
+            <w:r>
+              <w:rPr>
+                <w:rFonts w:ascii="Times New Roman" w:hAnsi="Times New Roman" w:cs="Times New Roman"/>
                 <w:b/>
                 <w:bCs/>
                 <w:color w:val="000000"/>
@@ -5822,15 +5843,15 @@
             <w:pPr>
               <w:pStyle w:val="TableContents"/>
               <w:rPr>
-                <w:rFonts w:ascii="Calibri" w:hAnsi="Calibri"/>
-                <w:color w:val="000000"/>
-                <w:sz w:val="26"/>
-                <w:szCs w:val="26"/>
-              </w:rPr>
-            </w:pPr>
-            <w:r>
-              <w:rPr>
-                <w:rFonts w:ascii="Calibri" w:hAnsi="Calibri"/>
+                <w:rFonts w:ascii="Times New Roman" w:hAnsi="Times New Roman" w:cs="Times New Roman"/>
+                <w:color w:val="000000"/>
+                <w:sz w:val="26"/>
+                <w:szCs w:val="26"/>
+              </w:rPr>
+            </w:pPr>
+            <w:r>
+              <w:rPr>
+                <w:rFonts w:ascii="Times New Roman" w:hAnsi="Times New Roman" w:cs="Times New Roman"/>
                 <w:color w:val="000000"/>
                 <w:sz w:val="26"/>
                 <w:szCs w:val="26"/>
@@ -5856,17 +5877,17 @@
             <w:pPr>
               <w:pStyle w:val="TableContents"/>
               <w:rPr>
-                <w:rFonts w:ascii="Calibri" w:hAnsi="Calibri"/>
-                <w:b/>
-                <w:bCs/>
-                <w:color w:val="000000"/>
-                <w:sz w:val="26"/>
-                <w:szCs w:val="26"/>
-              </w:rPr>
-            </w:pPr>
-            <w:r>
-              <w:rPr>
-                <w:rFonts w:ascii="Calibri" w:hAnsi="Calibri"/>
+                <w:rFonts w:ascii="Times New Roman" w:hAnsi="Times New Roman" w:cs="Times New Roman"/>
+                <w:b/>
+                <w:bCs/>
+                <w:color w:val="000000"/>
+                <w:sz w:val="26"/>
+                <w:szCs w:val="26"/>
+              </w:rPr>
+            </w:pPr>
+            <w:r>
+              <w:rPr>
+                <w:rFonts w:ascii="Times New Roman" w:hAnsi="Times New Roman" w:cs="Times New Roman"/>
                 <w:b/>
                 <w:bCs/>
                 <w:color w:val="000000"/>
@@ -5893,15 +5914,15 @@
             <w:pPr>
               <w:pStyle w:val="TableContents"/>
               <w:rPr>
-                <w:rFonts w:ascii="Calibri" w:hAnsi="Calibri"/>
-                <w:color w:val="000000"/>
-                <w:sz w:val="26"/>
-                <w:szCs w:val="26"/>
-              </w:rPr>
-            </w:pPr>
-            <w:r>
-              <w:rPr>
-                <w:rFonts w:ascii="Calibri" w:hAnsi="Calibri"/>
+                <w:rFonts w:ascii="Times New Roman" w:hAnsi="Times New Roman" w:cs="Times New Roman"/>
+                <w:color w:val="000000"/>
+                <w:sz w:val="26"/>
+                <w:szCs w:val="26"/>
+              </w:rPr>
+            </w:pPr>
+            <w:r>
+              <w:rPr>
+                <w:rFonts w:ascii="Times New Roman" w:hAnsi="Times New Roman" w:cs="Times New Roman"/>
                 <w:color w:val="000000"/>
                 <w:sz w:val="26"/>
                 <w:szCs w:val="26"/>
@@ -5927,17 +5948,17 @@
             <w:pPr>
               <w:pStyle w:val="TableContents"/>
               <w:rPr>
-                <w:rFonts w:ascii="Calibri" w:hAnsi="Calibri"/>
-                <w:b/>
-                <w:bCs/>
-                <w:color w:val="000000"/>
-                <w:sz w:val="26"/>
-                <w:szCs w:val="26"/>
-              </w:rPr>
-            </w:pPr>
-            <w:r>
-              <w:rPr>
-                <w:rFonts w:ascii="Calibri" w:hAnsi="Calibri"/>
+                <w:rFonts w:ascii="Times New Roman" w:hAnsi="Times New Roman" w:cs="Times New Roman"/>
+                <w:b/>
+                <w:bCs/>
+                <w:color w:val="000000"/>
+                <w:sz w:val="26"/>
+                <w:szCs w:val="26"/>
+              </w:rPr>
+            </w:pPr>
+            <w:r>
+              <w:rPr>
+                <w:rFonts w:ascii="Times New Roman" w:hAnsi="Times New Roman" w:cs="Times New Roman"/>
                 <w:b/>
                 <w:bCs/>
                 <w:color w:val="000000"/>
@@ -5964,16 +5985,16 @@
             <w:pPr>
               <w:pStyle w:val="TableContents"/>
               <w:rPr>
-                <w:rFonts w:ascii="Calibri" w:hAnsi="Calibri"/>
-                <w:color w:val="000000"/>
-                <w:sz w:val="26"/>
-                <w:szCs w:val="26"/>
-                <w:lang w:val="en-US"/>
-              </w:rPr>
-            </w:pPr>
-            <w:r>
-              <w:rPr>
-                <w:rFonts w:ascii="Calibri" w:hAnsi="Calibri"/>
+                <w:rFonts w:ascii="Times New Roman" w:hAnsi="Times New Roman" w:cs="Times New Roman"/>
+                <w:color w:val="000000"/>
+                <w:sz w:val="26"/>
+                <w:szCs w:val="26"/>
+                <w:lang w:val="en-US"/>
+              </w:rPr>
+            </w:pPr>
+            <w:r>
+              <w:rPr>
+                <w:rFonts w:ascii="Times New Roman" w:hAnsi="Times New Roman" w:cs="Times New Roman"/>
                 <w:color w:val="000000"/>
                 <w:sz w:val="26"/>
                 <w:szCs w:val="26"/>
@@ -5982,7 +6003,7 @@
             </w:r>
             <w:r>
               <w:rPr>
-                <w:rFonts w:ascii="Calibri" w:hAnsi="Calibri"/>
+                <w:rFonts w:ascii="Times New Roman" w:hAnsi="Times New Roman" w:cs="Times New Roman"/>
                 <w:color w:val="000000"/>
                 <w:sz w:val="26"/>
                 <w:szCs w:val="26"/>
@@ -5992,7 +6013,7 @@
             </w:r>
             <w:r>
               <w:rPr>
-                <w:rFonts w:ascii="Calibri" w:hAnsi="Calibri"/>
+                <w:rFonts w:ascii="Times New Roman" w:hAnsi="Times New Roman" w:cs="Times New Roman"/>
                 <w:color w:val="000000"/>
                 <w:sz w:val="26"/>
                 <w:szCs w:val="26"/>
@@ -6002,7 +6023,7 @@
             </w:r>
             <w:r>
               <w:rPr>
-                <w:rFonts w:ascii="Calibri" w:hAnsi="Calibri"/>
+                <w:rFonts w:ascii="Times New Roman" w:hAnsi="Times New Roman" w:cs="Times New Roman"/>
                 <w:color w:val="000000"/>
                 <w:sz w:val="26"/>
                 <w:szCs w:val="26"/>
@@ -6029,17 +6050,17 @@
             <w:pPr>
               <w:pStyle w:val="TableContents"/>
               <w:rPr>
-                <w:rFonts w:ascii="Calibri" w:hAnsi="Calibri"/>
-                <w:b/>
-                <w:bCs/>
-                <w:color w:val="000000"/>
-                <w:sz w:val="26"/>
-                <w:szCs w:val="26"/>
-              </w:rPr>
-            </w:pPr>
-            <w:r>
-              <w:rPr>
-                <w:rFonts w:ascii="Calibri" w:hAnsi="Calibri"/>
+                <w:rFonts w:ascii="Times New Roman" w:hAnsi="Times New Roman" w:cs="Times New Roman"/>
+                <w:b/>
+                <w:bCs/>
+                <w:color w:val="000000"/>
+                <w:sz w:val="26"/>
+                <w:szCs w:val="26"/>
+              </w:rPr>
+            </w:pPr>
+            <w:r>
+              <w:rPr>
+                <w:rFonts w:ascii="Times New Roman" w:hAnsi="Times New Roman" w:cs="Times New Roman"/>
                 <w:b/>
                 <w:bCs/>
                 <w:color w:val="000000"/>
@@ -6066,16 +6087,16 @@
             <w:pPr>
               <w:pStyle w:val="TableContents"/>
               <w:rPr>
-                <w:rFonts w:ascii="Calibri" w:hAnsi="Calibri"/>
-                <w:color w:val="000000"/>
-                <w:sz w:val="26"/>
-                <w:szCs w:val="26"/>
-                <w:lang w:val="en-US"/>
-              </w:rPr>
-            </w:pPr>
-            <w:r>
-              <w:rPr>
-                <w:rFonts w:ascii="Calibri" w:hAnsi="Calibri"/>
+                <w:rFonts w:ascii="Times New Roman" w:hAnsi="Times New Roman" w:cs="Times New Roman"/>
+                <w:color w:val="000000"/>
+                <w:sz w:val="26"/>
+                <w:szCs w:val="26"/>
+                <w:lang w:val="en-US"/>
+              </w:rPr>
+            </w:pPr>
+            <w:r>
+              <w:rPr>
+                <w:rFonts w:ascii="Times New Roman" w:hAnsi="Times New Roman" w:cs="Times New Roman"/>
                 <w:color w:val="000000"/>
                 <w:sz w:val="26"/>
                 <w:szCs w:val="26"/>
@@ -6084,7 +6105,7 @@
             </w:r>
             <w:r>
               <w:rPr>
-                <w:rFonts w:ascii="Calibri" w:hAnsi="Calibri"/>
+                <w:rFonts w:ascii="Times New Roman" w:hAnsi="Times New Roman" w:cs="Times New Roman"/>
                 <w:color w:val="000000"/>
                 <w:sz w:val="26"/>
                 <w:szCs w:val="26"/>
@@ -6111,17 +6132,17 @@
             <w:pPr>
               <w:pStyle w:val="TableContents"/>
               <w:rPr>
-                <w:rFonts w:ascii="Calibri" w:hAnsi="Calibri"/>
-                <w:b/>
-                <w:bCs/>
-                <w:color w:val="000000"/>
-                <w:sz w:val="26"/>
-                <w:szCs w:val="26"/>
-              </w:rPr>
-            </w:pPr>
-            <w:r>
-              <w:rPr>
-                <w:rFonts w:ascii="Calibri" w:hAnsi="Calibri"/>
+                <w:rFonts w:ascii="Times New Roman" w:hAnsi="Times New Roman" w:cs="Times New Roman"/>
+                <w:b/>
+                <w:bCs/>
+                <w:color w:val="000000"/>
+                <w:sz w:val="26"/>
+                <w:szCs w:val="26"/>
+              </w:rPr>
+            </w:pPr>
+            <w:r>
+              <w:rPr>
+                <w:rFonts w:ascii="Times New Roman" w:hAnsi="Times New Roman" w:cs="Times New Roman"/>
                 <w:b/>
                 <w:bCs/>
                 <w:color w:val="000000"/>
@@ -6148,16 +6169,16 @@
             <w:pPr>
               <w:pStyle w:val="TableContents"/>
               <w:rPr>
-                <w:rFonts w:ascii="Calibri" w:hAnsi="Calibri"/>
-                <w:color w:val="000000"/>
-                <w:sz w:val="26"/>
-                <w:szCs w:val="26"/>
-                <w:lang w:val="en-US"/>
-              </w:rPr>
-            </w:pPr>
-            <w:r>
-              <w:rPr>
-                <w:rFonts w:ascii="Calibri" w:hAnsi="Calibri"/>
+                <w:rFonts w:ascii="Times New Roman" w:hAnsi="Times New Roman" w:cs="Times New Roman"/>
+                <w:color w:val="000000"/>
+                <w:sz w:val="26"/>
+                <w:szCs w:val="26"/>
+                <w:lang w:val="en-US"/>
+              </w:rPr>
+            </w:pPr>
+            <w:r>
+              <w:rPr>
+                <w:rFonts w:ascii="Times New Roman" w:hAnsi="Times New Roman" w:cs="Times New Roman"/>
                 <w:color w:val="000000"/>
                 <w:sz w:val="26"/>
                 <w:szCs w:val="26"/>
@@ -6184,17 +6205,17 @@
             <w:pPr>
               <w:pStyle w:val="TableContents"/>
               <w:rPr>
-                <w:rFonts w:ascii="Calibri" w:hAnsi="Calibri"/>
-                <w:b/>
-                <w:bCs/>
-                <w:color w:val="000000"/>
-                <w:sz w:val="26"/>
-                <w:szCs w:val="26"/>
-              </w:rPr>
-            </w:pPr>
-            <w:r>
-              <w:rPr>
-                <w:rFonts w:ascii="Calibri" w:hAnsi="Calibri"/>
+                <w:rFonts w:ascii="Times New Roman" w:hAnsi="Times New Roman" w:cs="Times New Roman"/>
+                <w:b/>
+                <w:bCs/>
+                <w:color w:val="000000"/>
+                <w:sz w:val="26"/>
+                <w:szCs w:val="26"/>
+              </w:rPr>
+            </w:pPr>
+            <w:r>
+              <w:rPr>
+                <w:rFonts w:ascii="Times New Roman" w:hAnsi="Times New Roman" w:cs="Times New Roman"/>
                 <w:b/>
                 <w:bCs/>
                 <w:color w:val="000000"/>
@@ -6221,16 +6242,16 @@
             <w:pPr>
               <w:pStyle w:val="TableContents"/>
               <w:rPr>
-                <w:rFonts w:ascii="Calibri" w:hAnsi="Calibri"/>
-                <w:color w:val="000000"/>
-                <w:sz w:val="26"/>
-                <w:szCs w:val="26"/>
-                <w:lang w:val="en-US"/>
-              </w:rPr>
-            </w:pPr>
-            <w:r>
-              <w:rPr>
-                <w:rFonts w:ascii="Calibri" w:hAnsi="Calibri"/>
+                <w:rFonts w:ascii="Times New Roman" w:hAnsi="Times New Roman" w:cs="Times New Roman"/>
+                <w:color w:val="000000"/>
+                <w:sz w:val="26"/>
+                <w:szCs w:val="26"/>
+                <w:lang w:val="en-US"/>
+              </w:rPr>
+            </w:pPr>
+            <w:r>
+              <w:rPr>
+                <w:rFonts w:ascii="Times New Roman" w:hAnsi="Times New Roman" w:cs="Times New Roman"/>
                 <w:color w:val="000000"/>
                 <w:sz w:val="26"/>
                 <w:szCs w:val="26"/>
@@ -6257,17 +6278,17 @@
             <w:pPr>
               <w:pStyle w:val="TableContents"/>
               <w:rPr>
-                <w:rFonts w:ascii="Calibri" w:hAnsi="Calibri"/>
-                <w:b/>
-                <w:bCs/>
-                <w:color w:val="000000"/>
-                <w:sz w:val="26"/>
-                <w:szCs w:val="26"/>
-              </w:rPr>
-            </w:pPr>
-            <w:r>
-              <w:rPr>
-                <w:rFonts w:ascii="Calibri" w:hAnsi="Calibri"/>
+                <w:rFonts w:ascii="Times New Roman" w:hAnsi="Times New Roman" w:cs="Times New Roman"/>
+                <w:b/>
+                <w:bCs/>
+                <w:color w:val="000000"/>
+                <w:sz w:val="26"/>
+                <w:szCs w:val="26"/>
+              </w:rPr>
+            </w:pPr>
+            <w:r>
+              <w:rPr>
+                <w:rFonts w:ascii="Times New Roman" w:hAnsi="Times New Roman" w:cs="Times New Roman"/>
                 <w:b/>
                 <w:bCs/>
                 <w:color w:val="000000"/>
@@ -6294,15 +6315,15 @@
             <w:pPr>
               <w:pStyle w:val="TableContents"/>
               <w:rPr>
-                <w:rFonts w:ascii="Calibri" w:hAnsi="Calibri"/>
-                <w:color w:val="000000"/>
-                <w:sz w:val="26"/>
-                <w:szCs w:val="26"/>
-              </w:rPr>
-            </w:pPr>
-            <w:r>
-              <w:rPr>
-                <w:rFonts w:ascii="Calibri" w:hAnsi="Calibri"/>
+                <w:rFonts w:ascii="Times New Roman" w:hAnsi="Times New Roman" w:cs="Times New Roman"/>
+                <w:color w:val="000000"/>
+                <w:sz w:val="26"/>
+                <w:szCs w:val="26"/>
+              </w:rPr>
+            </w:pPr>
+            <w:r>
+              <w:rPr>
+                <w:rFonts w:ascii="Times New Roman" w:hAnsi="Times New Roman" w:cs="Times New Roman"/>
                 <w:color w:val="000000"/>
                 <w:sz w:val="26"/>
                 <w:szCs w:val="26"/>
@@ -6328,17 +6349,17 @@
             <w:pPr>
               <w:pStyle w:val="TableContents"/>
               <w:rPr>
-                <w:rFonts w:ascii="Calibri" w:hAnsi="Calibri"/>
-                <w:b/>
-                <w:bCs/>
-                <w:color w:val="000000"/>
-                <w:sz w:val="26"/>
-                <w:szCs w:val="26"/>
-              </w:rPr>
-            </w:pPr>
-            <w:r>
-              <w:rPr>
-                <w:rFonts w:ascii="Calibri" w:hAnsi="Calibri"/>
+                <w:rFonts w:ascii="Times New Roman" w:hAnsi="Times New Roman" w:cs="Times New Roman"/>
+                <w:b/>
+                <w:bCs/>
+                <w:color w:val="000000"/>
+                <w:sz w:val="26"/>
+                <w:szCs w:val="26"/>
+              </w:rPr>
+            </w:pPr>
+            <w:r>
+              <w:rPr>
+                <w:rFonts w:ascii="Times New Roman" w:hAnsi="Times New Roman" w:cs="Times New Roman"/>
                 <w:b/>
                 <w:bCs/>
                 <w:color w:val="000000"/>
@@ -6365,16 +6386,16 @@
             <w:pPr>
               <w:pStyle w:val="TableContents"/>
               <w:rPr>
-                <w:rFonts w:ascii="Calibri" w:hAnsi="Calibri"/>
-                <w:color w:val="000000"/>
-                <w:sz w:val="26"/>
-                <w:szCs w:val="26"/>
-                <w:lang w:val="en-US"/>
-              </w:rPr>
-            </w:pPr>
-            <w:r>
-              <w:rPr>
-                <w:rFonts w:ascii="Calibri" w:hAnsi="Calibri"/>
+                <w:rFonts w:ascii="Times New Roman" w:hAnsi="Times New Roman" w:cs="Times New Roman"/>
+                <w:color w:val="000000"/>
+                <w:sz w:val="26"/>
+                <w:szCs w:val="26"/>
+                <w:lang w:val="en-US"/>
+              </w:rPr>
+            </w:pPr>
+            <w:r>
+              <w:rPr>
+                <w:rFonts w:ascii="Times New Roman" w:hAnsi="Times New Roman" w:cs="Times New Roman"/>
                 <w:color w:val="000000"/>
                 <w:sz w:val="26"/>
                 <w:szCs w:val="26"/>
@@ -6401,17 +6422,17 @@
             <w:pPr>
               <w:pStyle w:val="TableContents"/>
               <w:rPr>
-                <w:rFonts w:ascii="Calibri" w:hAnsi="Calibri"/>
-                <w:b/>
-                <w:bCs/>
-                <w:color w:val="000000"/>
-                <w:sz w:val="26"/>
-                <w:szCs w:val="26"/>
-              </w:rPr>
-            </w:pPr>
-            <w:r>
-              <w:rPr>
-                <w:rFonts w:ascii="Calibri" w:hAnsi="Calibri"/>
+                <w:rFonts w:ascii="Times New Roman" w:hAnsi="Times New Roman" w:cs="Times New Roman"/>
+                <w:b/>
+                <w:bCs/>
+                <w:color w:val="000000"/>
+                <w:sz w:val="26"/>
+                <w:szCs w:val="26"/>
+              </w:rPr>
+            </w:pPr>
+            <w:r>
+              <w:rPr>
+                <w:rFonts w:ascii="Times New Roman" w:hAnsi="Times New Roman" w:cs="Times New Roman"/>
                 <w:b/>
                 <w:bCs/>
                 <w:color w:val="000000"/>
@@ -6438,15 +6459,15 @@
             <w:pPr>
               <w:pStyle w:val="TableContents"/>
               <w:rPr>
-                <w:rFonts w:ascii="Calibri" w:hAnsi="Calibri"/>
-                <w:color w:val="000000"/>
-                <w:sz w:val="26"/>
-                <w:szCs w:val="26"/>
-              </w:rPr>
-            </w:pPr>
-            <w:r>
-              <w:rPr>
-                <w:rFonts w:ascii="Calibri" w:hAnsi="Calibri"/>
+                <w:rFonts w:ascii="Times New Roman" w:hAnsi="Times New Roman" w:cs="Times New Roman"/>
+                <w:color w:val="000000"/>
+                <w:sz w:val="26"/>
+                <w:szCs w:val="26"/>
+              </w:rPr>
+            </w:pPr>
+            <w:r>
+              <w:rPr>
+                <w:rFonts w:ascii="Times New Roman" w:hAnsi="Times New Roman" w:cs="Times New Roman"/>
                 <w:color w:val="000000"/>
                 <w:sz w:val="26"/>
                 <w:szCs w:val="26"/>
@@ -6456,7 +6477,7 @@
             </w:r>
             <w:r>
               <w:rPr>
-                <w:rFonts w:ascii="Calibri" w:hAnsi="Calibri"/>
+                <w:rFonts w:ascii="Times New Roman" w:hAnsi="Times New Roman" w:cs="Times New Roman"/>
                 <w:color w:val="000000"/>
                 <w:sz w:val="26"/>
                 <w:szCs w:val="26"/>
@@ -6465,7 +6486,7 @@
             </w:r>
             <w:r>
               <w:rPr>
-                <w:rFonts w:ascii="Calibri" w:hAnsi="Calibri"/>
+                <w:rFonts w:ascii="Times New Roman" w:hAnsi="Times New Roman" w:cs="Times New Roman"/>
                 <w:color w:val="000000"/>
                 <w:sz w:val="26"/>
                 <w:szCs w:val="26"/>
@@ -6475,7 +6496,7 @@
             </w:r>
             <w:r>
               <w:rPr>
-                <w:rFonts w:ascii="Calibri" w:hAnsi="Calibri"/>
+                <w:rFonts w:ascii="Times New Roman" w:hAnsi="Times New Roman" w:cs="Times New Roman"/>
                 <w:color w:val="000000"/>
                 <w:sz w:val="26"/>
                 <w:szCs w:val="26"/>
@@ -6484,7 +6505,7 @@
             </w:r>
             <w:r>
               <w:rPr>
-                <w:rFonts w:ascii="Calibri" w:hAnsi="Calibri"/>
+                <w:rFonts w:ascii="Times New Roman" w:hAnsi="Times New Roman" w:cs="Times New Roman"/>
                 <w:color w:val="000000"/>
                 <w:sz w:val="26"/>
                 <w:szCs w:val="26"/>
@@ -6494,7 +6515,7 @@
             </w:r>
             <w:r>
               <w:rPr>
-                <w:rFonts w:ascii="Calibri" w:hAnsi="Calibri"/>
+                <w:rFonts w:ascii="Times New Roman" w:hAnsi="Times New Roman" w:cs="Times New Roman"/>
                 <w:color w:val="000000"/>
                 <w:sz w:val="26"/>
                 <w:szCs w:val="26"/>
@@ -6520,16 +6541,16 @@
             <w:pPr>
               <w:pStyle w:val="TableContents"/>
               <w:rPr>
-                <w:rFonts w:ascii="Calibri" w:hAnsi="Calibri"/>
-                <w:color w:val="000000"/>
-                <w:sz w:val="26"/>
-                <w:szCs w:val="26"/>
-                <w:lang w:val="en-US"/>
-              </w:rPr>
-            </w:pPr>
-            <w:r>
-              <w:rPr>
-                <w:rFonts w:ascii="Calibri" w:hAnsi="Calibri"/>
+                <w:rFonts w:ascii="Times New Roman" w:hAnsi="Times New Roman" w:cs="Times New Roman"/>
+                <w:color w:val="000000"/>
+                <w:sz w:val="26"/>
+                <w:szCs w:val="26"/>
+                <w:lang w:val="en-US"/>
+              </w:rPr>
+            </w:pPr>
+            <w:r>
+              <w:rPr>
+                <w:rFonts w:ascii="Times New Roman" w:hAnsi="Times New Roman" w:cs="Times New Roman"/>
                 <w:noProof/>
                 <w:color w:val="000000"/>
                 <w:sz w:val="26"/>

</xml_diff>